<commit_message>
Report complete; but it can be expanded
</commit_message>
<xml_diff>
--- a/Challenge Week/Report.docx
+++ b/Challenge Week/Report.docx
@@ -3,8 +3,1516 @@
 <w:document xmlns:wpc="http://schemas.microsoft.com/office/word/2010/wordprocessingCanvas" xmlns:cx="http://schemas.microsoft.com/office/drawing/2014/chartex" xmlns:cx1="http://schemas.microsoft.com/office/drawing/2015/9/8/chartex" xmlns:cx2="http://schemas.microsoft.com/office/drawing/2015/10/21/chartex" xmlns:cx3="http://schemas.microsoft.com/office/drawing/2016/5/9/chartex" xmlns:cx4="http://schemas.microsoft.com/office/drawing/2016/5/10/chartex" xmlns:cx5="http://schemas.microsoft.com/office/drawing/2016/5/11/chartex" xmlns:cx6="http://schemas.microsoft.com/office/drawing/2016/5/12/chartex" xmlns:cx7="http://schemas.microsoft.com/office/drawing/2016/5/13/chartex" xmlns:cx8="http://schemas.microsoft.com/office/drawing/2016/5/14/chartex" xmlns:mc="http://schemas.openxmlformats.org/markup-compatibility/2006" xmlns:aink="http://schemas.microsoft.com/office/drawing/2016/ink" xmlns:am3d="http://schemas.microsoft.com/office/drawing/2017/model3d" xmlns:o="urn:schemas-microsoft-com:office:office" xmlns:r="http://schemas.openxmlformats.org/officeDocument/2006/relationships" xmlns:m="http://schemas.openxmlformats.org/officeDocument/2006/math" xmlns:v="urn:schemas-microsoft-com:vml" xmlns:wp14="http://schemas.microsoft.com/office/word/2010/wordprocessingDrawing" xmlns:wp="http://schemas.openxmlformats.org/drawingml/2006/wordprocessingDrawing" xmlns:w10="urn:schemas-microsoft-com:office:word" xmlns:w="http://schemas.openxmlformats.org/wordprocessingml/2006/main" xmlns:w14="http://schemas.microsoft.com/office/word/2010/wordml" xmlns:w15="http://schemas.microsoft.com/office/word/2012/wordml" xmlns:w16cid="http://schemas.microsoft.com/office/word/2016/wordml/cid" xmlns:w16se="http://schemas.microsoft.com/office/word/2015/wordml/symex" xmlns:wpg="http://schemas.microsoft.com/office/word/2010/wordprocessingGroup" xmlns:wpi="http://schemas.microsoft.com/office/word/2010/wordprocessingInk" xmlns:wne="http://schemas.microsoft.com/office/word/2006/wordml" xmlns:wps="http://schemas.microsoft.com/office/word/2010/wordprocessingShape" mc:Ignorable="w14 w15 w16se w16cid wp14">
   <w:body>
     <w:p>
+      <w:pPr>
+        <w:rPr>
+          <w:b/>
+          <w:bCs/>
+        </w:rPr>
+      </w:pPr>
+      <w:r>
+        <w:rPr>
+          <w:b/>
+          <w:bCs/>
+        </w:rPr>
+        <w:t>Project Objective</w:t>
+      </w:r>
+    </w:p>
+    <w:p>
+      <w:pPr>
+        <w:rPr>
+          <w:rFonts w:ascii="Calibri" w:hAnsi="Calibri" w:cs="Calibri"/>
+        </w:rPr>
+      </w:pPr>
+      <w:r>
+        <w:rPr>
+          <w:rFonts w:ascii="Calibri" w:hAnsi="Calibri" w:cs="Calibri"/>
+        </w:rPr>
+        <w:t>The objective of the project is to build a website targeted towards male audience, which enables the user to create groups based on the individual work or interest. For example: a person could have hobbies such as GYM, coding, MMA; each of these hobbies can have its own group with different/same members on it.</w:t>
+      </w:r>
+    </w:p>
+    <w:p>
+      <w:pPr>
+        <w:rPr>
+          <w:rFonts w:ascii="Calibri" w:hAnsi="Calibri" w:cs="Calibri"/>
+        </w:rPr>
+      </w:pPr>
+    </w:p>
+    <w:p>
+      <w:pPr>
+        <w:rPr>
+          <w:rFonts w:ascii="Calibri" w:hAnsi="Calibri" w:cs="Calibri"/>
+          <w:b/>
+          <w:bCs/>
+        </w:rPr>
+      </w:pPr>
+      <w:r>
+        <w:rPr>
+          <w:rFonts w:ascii="Calibri" w:hAnsi="Calibri" w:cs="Calibri"/>
+          <w:b/>
+          <w:bCs/>
+        </w:rPr>
+        <w:t>Implementation Plan (Target for week 11)</w:t>
+      </w:r>
+    </w:p>
+    <w:p>
+      <w:pPr>
+        <w:spacing w:after="0" w:line="240" w:lineRule="auto"/>
+        <w:rPr>
+          <w:rFonts w:ascii="Calibri" w:eastAsia="Times New Roman" w:hAnsi="Calibri" w:cs="Calibri"/>
+          <w:lang w:eastAsia="en-GB"/>
+        </w:rPr>
+      </w:pPr>
+      <w:r>
+        <w:rPr>
+          <w:rFonts w:ascii="Calibri" w:eastAsia="Times New Roman" w:hAnsi="Calibri" w:cs="Calibri"/>
+          <w:lang w:eastAsia="en-GB"/>
+        </w:rPr>
+        <w:t>Profile Page</w:t>
+      </w:r>
+    </w:p>
+    <w:p>
+      <w:pPr>
+        <w:spacing w:after="0" w:line="240" w:lineRule="auto"/>
+        <w:rPr>
+          <w:rFonts w:ascii="Calibri" w:eastAsia="Times New Roman" w:hAnsi="Calibri" w:cs="Calibri"/>
+          <w:lang w:eastAsia="en-GB"/>
+        </w:rPr>
+      </w:pPr>
+    </w:p>
+    <w:p>
+      <w:pPr>
+        <w:spacing w:after="0" w:line="240" w:lineRule="auto"/>
+        <w:rPr>
+          <w:rFonts w:ascii="Calibri" w:eastAsia="Times New Roman" w:hAnsi="Calibri" w:cs="Calibri"/>
+          <w:lang w:eastAsia="en-GB"/>
+        </w:rPr>
+      </w:pPr>
+      <w:r>
+        <w:rPr>
+          <w:rFonts w:ascii="Calibri" w:hAnsi="Calibri" w:cs="Calibri"/>
+          <w:noProof/>
+        </w:rPr>
+        <w:drawing>
+          <wp:inline distT="0" distB="0" distL="0" distR="0" wp14:anchorId="2FDBAFCC" wp14:editId="10FFD0C3">
+            <wp:extent cx="5731510" cy="3437255"/>
+            <wp:effectExtent l="0" t="0" r="2540" b="0"/>
+            <wp:docPr id="2" name="Picture 2"/>
+            <wp:cNvGraphicFramePr>
+              <a:graphicFrameLocks xmlns:a="http://schemas.openxmlformats.org/drawingml/2006/main" noChangeAspect="1"/>
+            </wp:cNvGraphicFramePr>
+            <a:graphic xmlns:a="http://schemas.openxmlformats.org/drawingml/2006/main">
+              <a:graphicData uri="http://schemas.openxmlformats.org/drawingml/2006/picture">
+                <pic:pic xmlns:pic="http://schemas.openxmlformats.org/drawingml/2006/picture">
+                  <pic:nvPicPr>
+                    <pic:cNvPr id="0" name="Picture 3"/>
+                    <pic:cNvPicPr>
+                      <a:picLocks noChangeAspect="1" noChangeArrowheads="1"/>
+                    </pic:cNvPicPr>
+                  </pic:nvPicPr>
+                  <pic:blipFill>
+                    <a:blip r:embed="rId8" cstate="print">
+                      <a:extLst>
+                        <a:ext uri="{28A0092B-C50C-407E-A947-70E740481C1C}">
+                          <a14:useLocalDpi xmlns:a14="http://schemas.microsoft.com/office/drawing/2010/main" val="0"/>
+                        </a:ext>
+                      </a:extLst>
+                    </a:blip>
+                    <a:srcRect/>
+                    <a:stretch>
+                      <a:fillRect/>
+                    </a:stretch>
+                  </pic:blipFill>
+                  <pic:spPr bwMode="auto">
+                    <a:xfrm>
+                      <a:off x="0" y="0"/>
+                      <a:ext cx="5731510" cy="3437255"/>
+                    </a:xfrm>
+                    <a:prstGeom prst="rect">
+                      <a:avLst/>
+                    </a:prstGeom>
+                    <a:noFill/>
+                    <a:ln>
+                      <a:noFill/>
+                    </a:ln>
+                  </pic:spPr>
+                </pic:pic>
+              </a:graphicData>
+            </a:graphic>
+          </wp:inline>
+        </w:drawing>
+      </w:r>
+    </w:p>
+    <w:p>
+      <w:pPr>
+        <w:rPr>
+          <w:rFonts w:ascii="Calibri" w:hAnsi="Calibri" w:cs="Calibri"/>
+        </w:rPr>
+      </w:pPr>
+    </w:p>
+    <w:p>
+      <w:pPr>
+        <w:rPr>
+          <w:rFonts w:ascii="Calibri" w:hAnsi="Calibri" w:cs="Calibri"/>
+        </w:rPr>
+      </w:pPr>
+    </w:p>
+    <w:p>
+      <w:pPr>
+        <w:rPr>
+          <w:rFonts w:ascii="Calibri" w:hAnsi="Calibri" w:cs="Calibri"/>
+        </w:rPr>
+      </w:pPr>
+    </w:p>
+    <w:p>
+      <w:pPr>
+        <w:rPr>
+          <w:rFonts w:ascii="Calibri" w:hAnsi="Calibri" w:cs="Calibri"/>
+        </w:rPr>
+      </w:pPr>
+    </w:p>
+    <w:p>
+      <w:pPr>
+        <w:rPr>
+          <w:rFonts w:ascii="Calibri" w:hAnsi="Calibri" w:cs="Calibri"/>
+        </w:rPr>
+      </w:pPr>
+    </w:p>
+    <w:p>
+      <w:pPr>
+        <w:rPr>
+          <w:rFonts w:ascii="Calibri" w:hAnsi="Calibri" w:cs="Calibri"/>
+        </w:rPr>
+      </w:pPr>
+    </w:p>
+    <w:p>
+      <w:pPr>
+        <w:rPr>
+          <w:rFonts w:ascii="Calibri" w:hAnsi="Calibri" w:cs="Calibri"/>
+        </w:rPr>
+      </w:pPr>
+    </w:p>
+    <w:p>
+      <w:pPr>
+        <w:rPr>
+          <w:rFonts w:ascii="Calibri" w:hAnsi="Calibri" w:cs="Calibri"/>
+        </w:rPr>
+      </w:pPr>
+    </w:p>
+    <w:p>
+      <w:pPr>
+        <w:rPr>
+          <w:rFonts w:ascii="Calibri" w:hAnsi="Calibri" w:cs="Calibri"/>
+        </w:rPr>
+      </w:pPr>
+    </w:p>
+    <w:p>
+      <w:pPr>
+        <w:rPr>
+          <w:rFonts w:ascii="Calibri" w:hAnsi="Calibri" w:cs="Calibri"/>
+        </w:rPr>
+      </w:pPr>
+    </w:p>
+    <w:p>
+      <w:pPr>
+        <w:rPr>
+          <w:rFonts w:ascii="Calibri" w:hAnsi="Calibri" w:cs="Calibri"/>
+        </w:rPr>
+      </w:pPr>
+    </w:p>
+    <w:p>
+      <w:pPr>
+        <w:rPr>
+          <w:rFonts w:ascii="Calibri" w:hAnsi="Calibri" w:cs="Calibri"/>
+        </w:rPr>
+      </w:pPr>
+    </w:p>
+    <w:p>
+      <w:pPr>
+        <w:rPr>
+          <w:rFonts w:ascii="Calibri" w:hAnsi="Calibri" w:cs="Calibri"/>
+        </w:rPr>
+      </w:pPr>
+      <w:r>
+        <w:rPr>
+          <w:rFonts w:ascii="Calibri" w:hAnsi="Calibri" w:cs="Calibri"/>
+        </w:rPr>
+        <w:lastRenderedPageBreak/>
+        <w:t>Home Page</w:t>
+      </w:r>
+    </w:p>
+    <w:p>
+      <w:pPr>
+        <w:spacing w:after="0" w:line="240" w:lineRule="auto"/>
+        <w:rPr>
+          <w:rFonts w:ascii="Calibri" w:eastAsia="Times New Roman" w:hAnsi="Calibri" w:cs="Calibri"/>
+          <w:lang w:eastAsia="en-GB"/>
+        </w:rPr>
+      </w:pPr>
+      <w:r>
+        <w:rPr>
+          <w:noProof/>
+        </w:rPr>
+        <w:drawing>
+          <wp:inline distT="0" distB="0" distL="0" distR="0" wp14:anchorId="68C7BB78" wp14:editId="0BC72E2F">
+            <wp:extent cx="5731510" cy="3355975"/>
+            <wp:effectExtent l="0" t="0" r="2540" b="0"/>
+            <wp:docPr id="1" name="Picture 1"/>
+            <wp:cNvGraphicFramePr>
+              <a:graphicFrameLocks xmlns:a="http://schemas.openxmlformats.org/drawingml/2006/main" noChangeAspect="1"/>
+            </wp:cNvGraphicFramePr>
+            <a:graphic xmlns:a="http://schemas.openxmlformats.org/drawingml/2006/main">
+              <a:graphicData uri="http://schemas.openxmlformats.org/drawingml/2006/picture">
+                <pic:pic xmlns:pic="http://schemas.openxmlformats.org/drawingml/2006/picture">
+                  <pic:nvPicPr>
+                    <pic:cNvPr id="0" name="Picture 1"/>
+                    <pic:cNvPicPr>
+                      <a:picLocks noChangeAspect="1" noChangeArrowheads="1"/>
+                    </pic:cNvPicPr>
+                  </pic:nvPicPr>
+                  <pic:blipFill>
+                    <a:blip r:embed="rId9" cstate="print">
+                      <a:extLst>
+                        <a:ext uri="{28A0092B-C50C-407E-A947-70E740481C1C}">
+                          <a14:useLocalDpi xmlns:a14="http://schemas.microsoft.com/office/drawing/2010/main" val="0"/>
+                        </a:ext>
+                      </a:extLst>
+                    </a:blip>
+                    <a:srcRect/>
+                    <a:stretch>
+                      <a:fillRect/>
+                    </a:stretch>
+                  </pic:blipFill>
+                  <pic:spPr bwMode="auto">
+                    <a:xfrm>
+                      <a:off x="0" y="0"/>
+                      <a:ext cx="5731510" cy="3355975"/>
+                    </a:xfrm>
+                    <a:prstGeom prst="rect">
+                      <a:avLst/>
+                    </a:prstGeom>
+                    <a:noFill/>
+                    <a:ln>
+                      <a:noFill/>
+                    </a:ln>
+                  </pic:spPr>
+                </pic:pic>
+              </a:graphicData>
+            </a:graphic>
+          </wp:inline>
+        </w:drawing>
+      </w:r>
+    </w:p>
+    <w:p/>
+    <w:p>
+      <w:r>
+        <w:t>Group page</w:t>
+      </w:r>
+    </w:p>
+    <w:p>
+      <w:pPr>
+        <w:spacing w:after="0" w:line="240" w:lineRule="auto"/>
+        <w:rPr>
+          <w:rFonts w:ascii="Calibri" w:eastAsia="Times New Roman" w:hAnsi="Calibri" w:cs="Calibri"/>
+          <w:lang w:eastAsia="en-GB"/>
+        </w:rPr>
+      </w:pPr>
+      <w:r>
+        <w:rPr>
+          <w:noProof/>
+        </w:rPr>
+        <w:drawing>
+          <wp:inline distT="0" distB="0" distL="0" distR="0" wp14:anchorId="77A0A911" wp14:editId="34BF3E3B">
+            <wp:extent cx="5731510" cy="3618230"/>
+            <wp:effectExtent l="0" t="0" r="2540" b="1270"/>
+            <wp:docPr id="5" name="Picture 5"/>
+            <wp:cNvGraphicFramePr>
+              <a:graphicFrameLocks xmlns:a="http://schemas.openxmlformats.org/drawingml/2006/main" noChangeAspect="1"/>
+            </wp:cNvGraphicFramePr>
+            <a:graphic xmlns:a="http://schemas.openxmlformats.org/drawingml/2006/main">
+              <a:graphicData uri="http://schemas.openxmlformats.org/drawingml/2006/picture">
+                <pic:pic xmlns:pic="http://schemas.openxmlformats.org/drawingml/2006/picture">
+                  <pic:nvPicPr>
+                    <pic:cNvPr id="0" name="Picture 15"/>
+                    <pic:cNvPicPr>
+                      <a:picLocks noChangeAspect="1" noChangeArrowheads="1"/>
+                    </pic:cNvPicPr>
+                  </pic:nvPicPr>
+                  <pic:blipFill>
+                    <a:blip r:embed="rId10" cstate="print">
+                      <a:extLst>
+                        <a:ext uri="{28A0092B-C50C-407E-A947-70E740481C1C}">
+                          <a14:useLocalDpi xmlns:a14="http://schemas.microsoft.com/office/drawing/2010/main" val="0"/>
+                        </a:ext>
+                      </a:extLst>
+                    </a:blip>
+                    <a:srcRect/>
+                    <a:stretch>
+                      <a:fillRect/>
+                    </a:stretch>
+                  </pic:blipFill>
+                  <pic:spPr bwMode="auto">
+                    <a:xfrm>
+                      <a:off x="0" y="0"/>
+                      <a:ext cx="5731510" cy="3618230"/>
+                    </a:xfrm>
+                    <a:prstGeom prst="rect">
+                      <a:avLst/>
+                    </a:prstGeom>
+                    <a:noFill/>
+                    <a:ln>
+                      <a:noFill/>
+                    </a:ln>
+                  </pic:spPr>
+                </pic:pic>
+              </a:graphicData>
+            </a:graphic>
+          </wp:inline>
+        </w:drawing>
+      </w:r>
+    </w:p>
+    <w:p/>
+    <w:p/>
+    <w:p/>
+    <w:p/>
+    <w:p>
+      <w:pPr>
+        <w:spacing w:after="0" w:line="240" w:lineRule="auto"/>
+        <w:rPr>
+          <w:rFonts w:ascii="Calibri" w:eastAsia="Times New Roman" w:hAnsi="Calibri" w:cs="Calibri"/>
+          <w:lang w:eastAsia="en-GB"/>
+        </w:rPr>
+      </w:pPr>
+      <w:r>
+        <w:rPr>
+          <w:rFonts w:ascii="Calibri" w:eastAsia="Times New Roman" w:hAnsi="Calibri" w:cs="Calibri"/>
+          <w:lang w:eastAsia="en-GB"/>
+        </w:rPr>
+        <w:lastRenderedPageBreak/>
+        <w:t>Search page</w:t>
+      </w:r>
+    </w:p>
+    <w:p>
+      <w:pPr>
+        <w:spacing w:after="0" w:line="240" w:lineRule="auto"/>
+        <w:rPr>
+          <w:rFonts w:ascii="Calibri" w:eastAsia="Times New Roman" w:hAnsi="Calibri" w:cs="Calibri"/>
+          <w:lang w:eastAsia="en-GB"/>
+        </w:rPr>
+      </w:pPr>
+    </w:p>
+    <w:p>
+      <w:pPr>
+        <w:spacing w:after="0" w:line="240" w:lineRule="auto"/>
+        <w:rPr>
+          <w:rFonts w:ascii="Calibri" w:eastAsia="Times New Roman" w:hAnsi="Calibri" w:cs="Calibri"/>
+          <w:lang w:eastAsia="en-GB"/>
+        </w:rPr>
+      </w:pPr>
+      <w:r>
+        <w:rPr>
+          <w:noProof/>
+        </w:rPr>
+        <w:drawing>
+          <wp:inline distT="0" distB="0" distL="0" distR="0" wp14:anchorId="24DEDCD7" wp14:editId="37CDDC24">
+            <wp:extent cx="5731510" cy="3419475"/>
+            <wp:effectExtent l="0" t="0" r="2540" b="9525"/>
+            <wp:docPr id="6" name="Picture 6"/>
+            <wp:cNvGraphicFramePr>
+              <a:graphicFrameLocks xmlns:a="http://schemas.openxmlformats.org/drawingml/2006/main" noChangeAspect="1"/>
+            </wp:cNvGraphicFramePr>
+            <a:graphic xmlns:a="http://schemas.openxmlformats.org/drawingml/2006/main">
+              <a:graphicData uri="http://schemas.openxmlformats.org/drawingml/2006/picture">
+                <pic:pic xmlns:pic="http://schemas.openxmlformats.org/drawingml/2006/picture">
+                  <pic:nvPicPr>
+                    <pic:cNvPr id="0" name="Picture 17"/>
+                    <pic:cNvPicPr>
+                      <a:picLocks noChangeAspect="1" noChangeArrowheads="1"/>
+                    </pic:cNvPicPr>
+                  </pic:nvPicPr>
+                  <pic:blipFill>
+                    <a:blip r:embed="rId11" cstate="print">
+                      <a:extLst>
+                        <a:ext uri="{28A0092B-C50C-407E-A947-70E740481C1C}">
+                          <a14:useLocalDpi xmlns:a14="http://schemas.microsoft.com/office/drawing/2010/main" val="0"/>
+                        </a:ext>
+                      </a:extLst>
+                    </a:blip>
+                    <a:srcRect/>
+                    <a:stretch>
+                      <a:fillRect/>
+                    </a:stretch>
+                  </pic:blipFill>
+                  <pic:spPr bwMode="auto">
+                    <a:xfrm>
+                      <a:off x="0" y="0"/>
+                      <a:ext cx="5731510" cy="3419475"/>
+                    </a:xfrm>
+                    <a:prstGeom prst="rect">
+                      <a:avLst/>
+                    </a:prstGeom>
+                    <a:noFill/>
+                    <a:ln>
+                      <a:noFill/>
+                    </a:ln>
+                  </pic:spPr>
+                </pic:pic>
+              </a:graphicData>
+            </a:graphic>
+          </wp:inline>
+        </w:drawing>
+      </w:r>
+    </w:p>
+    <w:p/>
+    <w:p/>
+    <w:p>
+      <w:r>
+        <w:t>Header</w:t>
+      </w:r>
+    </w:p>
+    <w:p>
+      <w:r>
+        <w:rPr>
+          <w:noProof/>
+        </w:rPr>
+        <w:drawing>
+          <wp:inline distT="0" distB="0" distL="0" distR="0" wp14:anchorId="3FD9BF34" wp14:editId="2077917A">
+            <wp:extent cx="4853300" cy="433388"/>
+            <wp:effectExtent l="0" t="0" r="5080" b="5080"/>
+            <wp:docPr id="15" name="Picture 15"/>
+            <wp:cNvGraphicFramePr>
+              <a:graphicFrameLocks xmlns:a="http://schemas.openxmlformats.org/drawingml/2006/main" noChangeAspect="1"/>
+            </wp:cNvGraphicFramePr>
+            <a:graphic xmlns:a="http://schemas.openxmlformats.org/drawingml/2006/main">
+              <a:graphicData uri="http://schemas.openxmlformats.org/drawingml/2006/picture">
+                <pic:pic xmlns:pic="http://schemas.openxmlformats.org/drawingml/2006/picture">
+                  <pic:nvPicPr>
+                    <pic:cNvPr id="0" name="Picture 54"/>
+                    <pic:cNvPicPr>
+                      <a:picLocks noChangeAspect="1" noChangeArrowheads="1"/>
+                    </pic:cNvPicPr>
+                  </pic:nvPicPr>
+                  <pic:blipFill>
+                    <a:blip r:embed="rId12" cstate="print">
+                      <a:extLst>
+                        <a:ext uri="{28A0092B-C50C-407E-A947-70E740481C1C}">
+                          <a14:useLocalDpi xmlns:a14="http://schemas.microsoft.com/office/drawing/2010/main" val="0"/>
+                        </a:ext>
+                      </a:extLst>
+                    </a:blip>
+                    <a:srcRect/>
+                    <a:stretch>
+                      <a:fillRect/>
+                    </a:stretch>
+                  </pic:blipFill>
+                  <pic:spPr bwMode="auto">
+                    <a:xfrm>
+                      <a:off x="0" y="0"/>
+                      <a:ext cx="4875400" cy="435361"/>
+                    </a:xfrm>
+                    <a:prstGeom prst="rect">
+                      <a:avLst/>
+                    </a:prstGeom>
+                    <a:noFill/>
+                    <a:ln>
+                      <a:noFill/>
+                    </a:ln>
+                  </pic:spPr>
+                </pic:pic>
+              </a:graphicData>
+            </a:graphic>
+          </wp:inline>
+        </w:drawing>
+      </w:r>
+      <w:r>
+        <w:rPr>
+          <w:noProof/>
+        </w:rPr>
+        <w:drawing>
+          <wp:inline distT="0" distB="0" distL="0" distR="0" wp14:anchorId="1F890F13" wp14:editId="0894D2E8">
+            <wp:extent cx="624205" cy="428943"/>
+            <wp:effectExtent l="0" t="0" r="4445" b="9525"/>
+            <wp:docPr id="14" name="Picture 14"/>
+            <wp:cNvGraphicFramePr>
+              <a:graphicFrameLocks xmlns:a="http://schemas.openxmlformats.org/drawingml/2006/main" noChangeAspect="1"/>
+            </wp:cNvGraphicFramePr>
+            <a:graphic xmlns:a="http://schemas.openxmlformats.org/drawingml/2006/main">
+              <a:graphicData uri="http://schemas.openxmlformats.org/drawingml/2006/picture">
+                <pic:pic xmlns:pic="http://schemas.openxmlformats.org/drawingml/2006/picture">
+                  <pic:nvPicPr>
+                    <pic:cNvPr id="0" name="Picture 55"/>
+                    <pic:cNvPicPr>
+                      <a:picLocks noChangeAspect="1" noChangeArrowheads="1"/>
+                    </pic:cNvPicPr>
+                  </pic:nvPicPr>
+                  <pic:blipFill>
+                    <a:blip r:embed="rId13">
+                      <a:extLst>
+                        <a:ext uri="{28A0092B-C50C-407E-A947-70E740481C1C}">
+                          <a14:useLocalDpi xmlns:a14="http://schemas.microsoft.com/office/drawing/2010/main" val="0"/>
+                        </a:ext>
+                      </a:extLst>
+                    </a:blip>
+                    <a:srcRect/>
+                    <a:stretch>
+                      <a:fillRect/>
+                    </a:stretch>
+                  </pic:blipFill>
+                  <pic:spPr bwMode="auto">
+                    <a:xfrm>
+                      <a:off x="0" y="0"/>
+                      <a:ext cx="630520" cy="433282"/>
+                    </a:xfrm>
+                    <a:prstGeom prst="rect">
+                      <a:avLst/>
+                    </a:prstGeom>
+                    <a:noFill/>
+                    <a:ln>
+                      <a:noFill/>
+                    </a:ln>
+                  </pic:spPr>
+                </pic:pic>
+              </a:graphicData>
+            </a:graphic>
+          </wp:inline>
+        </w:drawing>
+      </w:r>
+      <w:r>
+        <w:br/>
+      </w:r>
+    </w:p>
+    <w:p>
+      <w:pPr>
+        <w:rPr>
+          <w:rFonts w:ascii="Calibri" w:hAnsi="Calibri" w:cs="Calibri"/>
+          <w:b/>
+          <w:bCs/>
+        </w:rPr>
+      </w:pPr>
+      <w:r>
+        <w:rPr>
+          <w:rFonts w:ascii="Calibri" w:hAnsi="Calibri" w:cs="Calibri"/>
+          <w:b/>
+          <w:bCs/>
+        </w:rPr>
+        <w:t>Implementation Plan (Target for</w:t>
+      </w:r>
+      <w:r>
+        <w:rPr>
+          <w:rFonts w:ascii="Calibri" w:hAnsi="Calibri" w:cs="Calibri"/>
+          <w:b/>
+          <w:bCs/>
+        </w:rPr>
+        <w:t xml:space="preserve"> the whole year</w:t>
+      </w:r>
+      <w:r>
+        <w:rPr>
+          <w:rFonts w:ascii="Calibri" w:hAnsi="Calibri" w:cs="Calibri"/>
+          <w:b/>
+          <w:bCs/>
+        </w:rPr>
+        <w:t>)</w:t>
+      </w:r>
+    </w:p>
+    <w:p>
+      <w:r>
+        <w:t>Profile Page</w:t>
+      </w:r>
+    </w:p>
+    <w:p>
+      <w:pPr>
+        <w:spacing w:after="0" w:line="240" w:lineRule="auto"/>
+        <w:rPr>
+          <w:rFonts w:ascii="Calibri" w:eastAsia="Times New Roman" w:hAnsi="Calibri" w:cs="Calibri"/>
+          <w:lang w:eastAsia="en-GB"/>
+        </w:rPr>
+      </w:pPr>
+      <w:r>
+        <w:rPr>
+          <w:noProof/>
+        </w:rPr>
+        <w:drawing>
+          <wp:inline distT="0" distB="0" distL="0" distR="0" wp14:anchorId="53B6650E" wp14:editId="57B36A08">
+            <wp:extent cx="4643071" cy="2783991"/>
+            <wp:effectExtent l="0" t="0" r="5715" b="0"/>
+            <wp:docPr id="16" name="Picture 16"/>
+            <wp:cNvGraphicFramePr>
+              <a:graphicFrameLocks xmlns:a="http://schemas.openxmlformats.org/drawingml/2006/main" noChangeAspect="1"/>
+            </wp:cNvGraphicFramePr>
+            <a:graphic xmlns:a="http://schemas.openxmlformats.org/drawingml/2006/main">
+              <a:graphicData uri="http://schemas.openxmlformats.org/drawingml/2006/picture">
+                <pic:pic xmlns:pic="http://schemas.openxmlformats.org/drawingml/2006/picture">
+                  <pic:nvPicPr>
+                    <pic:cNvPr id="0" name="Picture 58"/>
+                    <pic:cNvPicPr>
+                      <a:picLocks noChangeAspect="1" noChangeArrowheads="1"/>
+                    </pic:cNvPicPr>
+                  </pic:nvPicPr>
+                  <pic:blipFill>
+                    <a:blip r:embed="rId14" cstate="print">
+                      <a:extLst>
+                        <a:ext uri="{28A0092B-C50C-407E-A947-70E740481C1C}">
+                          <a14:useLocalDpi xmlns:a14="http://schemas.microsoft.com/office/drawing/2010/main" val="0"/>
+                        </a:ext>
+                      </a:extLst>
+                    </a:blip>
+                    <a:srcRect/>
+                    <a:stretch>
+                      <a:fillRect/>
+                    </a:stretch>
+                  </pic:blipFill>
+                  <pic:spPr bwMode="auto">
+                    <a:xfrm>
+                      <a:off x="0" y="0"/>
+                      <a:ext cx="4645283" cy="2785317"/>
+                    </a:xfrm>
+                    <a:prstGeom prst="rect">
+                      <a:avLst/>
+                    </a:prstGeom>
+                    <a:noFill/>
+                    <a:ln>
+                      <a:noFill/>
+                    </a:ln>
+                  </pic:spPr>
+                </pic:pic>
+              </a:graphicData>
+            </a:graphic>
+          </wp:inline>
+        </w:drawing>
+      </w:r>
+    </w:p>
+    <w:p>
+      <w:r>
+        <w:lastRenderedPageBreak/>
+        <w:t>Home Page</w:t>
+      </w:r>
+    </w:p>
+    <w:p>
+      <w:pPr>
+        <w:spacing w:after="0" w:line="240" w:lineRule="auto"/>
+        <w:rPr>
+          <w:rFonts w:ascii="Calibri" w:eastAsia="Times New Roman" w:hAnsi="Calibri" w:cs="Calibri"/>
+          <w:lang w:eastAsia="en-GB"/>
+        </w:rPr>
+      </w:pPr>
+      <w:r>
+        <w:rPr>
+          <w:noProof/>
+        </w:rPr>
+        <w:drawing>
+          <wp:inline distT="0" distB="0" distL="0" distR="0" wp14:anchorId="7C315201" wp14:editId="6A49AC4B">
+            <wp:extent cx="5731510" cy="3356610"/>
+            <wp:effectExtent l="0" t="0" r="2540" b="0"/>
+            <wp:docPr id="17" name="Picture 17"/>
+            <wp:cNvGraphicFramePr>
+              <a:graphicFrameLocks xmlns:a="http://schemas.openxmlformats.org/drawingml/2006/main" noChangeAspect="1"/>
+            </wp:cNvGraphicFramePr>
+            <a:graphic xmlns:a="http://schemas.openxmlformats.org/drawingml/2006/main">
+              <a:graphicData uri="http://schemas.openxmlformats.org/drawingml/2006/picture">
+                <pic:pic xmlns:pic="http://schemas.openxmlformats.org/drawingml/2006/picture">
+                  <pic:nvPicPr>
+                    <pic:cNvPr id="0" name="Picture 60"/>
+                    <pic:cNvPicPr>
+                      <a:picLocks noChangeAspect="1" noChangeArrowheads="1"/>
+                    </pic:cNvPicPr>
+                  </pic:nvPicPr>
+                  <pic:blipFill>
+                    <a:blip r:embed="rId15" cstate="print">
+                      <a:extLst>
+                        <a:ext uri="{28A0092B-C50C-407E-A947-70E740481C1C}">
+                          <a14:useLocalDpi xmlns:a14="http://schemas.microsoft.com/office/drawing/2010/main" val="0"/>
+                        </a:ext>
+                      </a:extLst>
+                    </a:blip>
+                    <a:srcRect/>
+                    <a:stretch>
+                      <a:fillRect/>
+                    </a:stretch>
+                  </pic:blipFill>
+                  <pic:spPr bwMode="auto">
+                    <a:xfrm>
+                      <a:off x="0" y="0"/>
+                      <a:ext cx="5731510" cy="3356610"/>
+                    </a:xfrm>
+                    <a:prstGeom prst="rect">
+                      <a:avLst/>
+                    </a:prstGeom>
+                    <a:noFill/>
+                    <a:ln>
+                      <a:noFill/>
+                    </a:ln>
+                  </pic:spPr>
+                </pic:pic>
+              </a:graphicData>
+            </a:graphic>
+          </wp:inline>
+        </w:drawing>
+      </w:r>
+    </w:p>
+    <w:p>
+      <w:r>
+        <w:t>Group Page</w:t>
+      </w:r>
+    </w:p>
+    <w:p>
+      <w:pPr>
+        <w:spacing w:after="0" w:line="240" w:lineRule="auto"/>
+        <w:rPr>
+          <w:rFonts w:ascii="Calibri" w:eastAsia="Times New Roman" w:hAnsi="Calibri" w:cs="Calibri"/>
+          <w:lang w:eastAsia="en-GB"/>
+        </w:rPr>
+      </w:pPr>
+      <w:r>
+        <w:rPr>
+          <w:noProof/>
+        </w:rPr>
+        <w:drawing>
+          <wp:inline distT="0" distB="0" distL="0" distR="0" wp14:anchorId="1A1120ED" wp14:editId="51CD6EF7">
+            <wp:extent cx="5731510" cy="3618230"/>
+            <wp:effectExtent l="0" t="0" r="2540" b="1270"/>
+            <wp:docPr id="18" name="Picture 18"/>
+            <wp:cNvGraphicFramePr>
+              <a:graphicFrameLocks xmlns:a="http://schemas.openxmlformats.org/drawingml/2006/main" noChangeAspect="1"/>
+            </wp:cNvGraphicFramePr>
+            <a:graphic xmlns:a="http://schemas.openxmlformats.org/drawingml/2006/main">
+              <a:graphicData uri="http://schemas.openxmlformats.org/drawingml/2006/picture">
+                <pic:pic xmlns:pic="http://schemas.openxmlformats.org/drawingml/2006/picture">
+                  <pic:nvPicPr>
+                    <pic:cNvPr id="0" name="Picture 62"/>
+                    <pic:cNvPicPr>
+                      <a:picLocks noChangeAspect="1" noChangeArrowheads="1"/>
+                    </pic:cNvPicPr>
+                  </pic:nvPicPr>
+                  <pic:blipFill>
+                    <a:blip r:embed="rId16" cstate="print">
+                      <a:extLst>
+                        <a:ext uri="{28A0092B-C50C-407E-A947-70E740481C1C}">
+                          <a14:useLocalDpi xmlns:a14="http://schemas.microsoft.com/office/drawing/2010/main" val="0"/>
+                        </a:ext>
+                      </a:extLst>
+                    </a:blip>
+                    <a:srcRect/>
+                    <a:stretch>
+                      <a:fillRect/>
+                    </a:stretch>
+                  </pic:blipFill>
+                  <pic:spPr bwMode="auto">
+                    <a:xfrm>
+                      <a:off x="0" y="0"/>
+                      <a:ext cx="5731510" cy="3618230"/>
+                    </a:xfrm>
+                    <a:prstGeom prst="rect">
+                      <a:avLst/>
+                    </a:prstGeom>
+                    <a:noFill/>
+                    <a:ln>
+                      <a:noFill/>
+                    </a:ln>
+                  </pic:spPr>
+                </pic:pic>
+              </a:graphicData>
+            </a:graphic>
+          </wp:inline>
+        </w:drawing>
+      </w:r>
+    </w:p>
+    <w:p/>
+    <w:p/>
+    <w:p/>
+    <w:p/>
+    <w:p/>
+    <w:p>
+      <w:r>
+        <w:lastRenderedPageBreak/>
+        <w:t>Header</w:t>
+      </w:r>
+    </w:p>
+    <w:p>
+      <w:pPr>
+        <w:spacing w:after="0" w:line="240" w:lineRule="auto"/>
+        <w:rPr>
+          <w:rFonts w:ascii="Calibri" w:eastAsia="Times New Roman" w:hAnsi="Calibri" w:cs="Calibri"/>
+          <w:lang w:eastAsia="en-GB"/>
+        </w:rPr>
+      </w:pPr>
+      <w:r>
+        <w:rPr>
+          <w:noProof/>
+        </w:rPr>
+        <w:drawing>
+          <wp:inline distT="0" distB="0" distL="0" distR="0" wp14:anchorId="43A379F6" wp14:editId="53D06FC4">
+            <wp:extent cx="4915688" cy="439504"/>
+            <wp:effectExtent l="0" t="0" r="0" b="0"/>
+            <wp:docPr id="22" name="Picture 22"/>
+            <wp:cNvGraphicFramePr>
+              <a:graphicFrameLocks xmlns:a="http://schemas.openxmlformats.org/drawingml/2006/main" noChangeAspect="1"/>
+            </wp:cNvGraphicFramePr>
+            <a:graphic xmlns:a="http://schemas.openxmlformats.org/drawingml/2006/main">
+              <a:graphicData uri="http://schemas.openxmlformats.org/drawingml/2006/picture">
+                <pic:pic xmlns:pic="http://schemas.openxmlformats.org/drawingml/2006/picture">
+                  <pic:nvPicPr>
+                    <pic:cNvPr id="0" name="Picture 66"/>
+                    <pic:cNvPicPr>
+                      <a:picLocks noChangeAspect="1" noChangeArrowheads="1"/>
+                    </pic:cNvPicPr>
+                  </pic:nvPicPr>
+                  <pic:blipFill>
+                    <a:blip r:embed="rId17" cstate="print">
+                      <a:extLst>
+                        <a:ext uri="{28A0092B-C50C-407E-A947-70E740481C1C}">
+                          <a14:useLocalDpi xmlns:a14="http://schemas.microsoft.com/office/drawing/2010/main" val="0"/>
+                        </a:ext>
+                      </a:extLst>
+                    </a:blip>
+                    <a:srcRect/>
+                    <a:stretch>
+                      <a:fillRect/>
+                    </a:stretch>
+                  </pic:blipFill>
+                  <pic:spPr bwMode="auto">
+                    <a:xfrm>
+                      <a:off x="0" y="0"/>
+                      <a:ext cx="4941518" cy="441813"/>
+                    </a:xfrm>
+                    <a:prstGeom prst="rect">
+                      <a:avLst/>
+                    </a:prstGeom>
+                    <a:noFill/>
+                    <a:ln>
+                      <a:noFill/>
+                    </a:ln>
+                  </pic:spPr>
+                </pic:pic>
+              </a:graphicData>
+            </a:graphic>
+          </wp:inline>
+        </w:drawing>
+      </w:r>
+      <w:r>
+        <w:rPr>
+          <w:noProof/>
+        </w:rPr>
+        <w:drawing>
+          <wp:inline distT="0" distB="0" distL="0" distR="0" wp14:anchorId="718ABCB0" wp14:editId="4CB71203">
+            <wp:extent cx="315595" cy="437068"/>
+            <wp:effectExtent l="0" t="0" r="8255" b="1270"/>
+            <wp:docPr id="21" name="Picture 21"/>
+            <wp:cNvGraphicFramePr>
+              <a:graphicFrameLocks xmlns:a="http://schemas.openxmlformats.org/drawingml/2006/main" noChangeAspect="1"/>
+            </wp:cNvGraphicFramePr>
+            <a:graphic xmlns:a="http://schemas.openxmlformats.org/drawingml/2006/main">
+              <a:graphicData uri="http://schemas.openxmlformats.org/drawingml/2006/picture">
+                <pic:pic xmlns:pic="http://schemas.openxmlformats.org/drawingml/2006/picture">
+                  <pic:nvPicPr>
+                    <pic:cNvPr id="0" name="Picture 67"/>
+                    <pic:cNvPicPr>
+                      <a:picLocks noChangeAspect="1" noChangeArrowheads="1"/>
+                    </pic:cNvPicPr>
+                  </pic:nvPicPr>
+                  <pic:blipFill>
+                    <a:blip r:embed="rId18" cstate="print">
+                      <a:extLst>
+                        <a:ext uri="{28A0092B-C50C-407E-A947-70E740481C1C}">
+                          <a14:useLocalDpi xmlns:a14="http://schemas.microsoft.com/office/drawing/2010/main" val="0"/>
+                        </a:ext>
+                      </a:extLst>
+                    </a:blip>
+                    <a:srcRect/>
+                    <a:stretch>
+                      <a:fillRect/>
+                    </a:stretch>
+                  </pic:blipFill>
+                  <pic:spPr bwMode="auto">
+                    <a:xfrm>
+                      <a:off x="0" y="0"/>
+                      <a:ext cx="369441" cy="511640"/>
+                    </a:xfrm>
+                    <a:prstGeom prst="rect">
+                      <a:avLst/>
+                    </a:prstGeom>
+                    <a:noFill/>
+                    <a:ln>
+                      <a:noFill/>
+                    </a:ln>
+                  </pic:spPr>
+                </pic:pic>
+              </a:graphicData>
+            </a:graphic>
+          </wp:inline>
+        </w:drawing>
+      </w:r>
+      <w:r>
+        <w:rPr>
+          <w:rFonts w:ascii="Calibri" w:eastAsia="Times New Roman" w:hAnsi="Calibri" w:cs="Calibri"/>
+          <w:lang w:eastAsia="en-GB"/>
+        </w:rPr>
+        <w:br/>
+      </w:r>
+    </w:p>
+    <w:p>
+      <w:pPr>
+        <w:spacing w:after="0" w:line="240" w:lineRule="auto"/>
+        <w:rPr>
+          <w:rFonts w:ascii="Calibri" w:eastAsia="Times New Roman" w:hAnsi="Calibri" w:cs="Calibri"/>
+          <w:lang w:eastAsia="en-GB"/>
+        </w:rPr>
+      </w:pPr>
+      <w:r>
+        <w:rPr>
+          <w:noProof/>
+        </w:rPr>
+        <w:drawing>
+          <wp:inline distT="0" distB="0" distL="0" distR="0" wp14:anchorId="7275A279" wp14:editId="25DAA105">
+            <wp:extent cx="180340" cy="180340"/>
+            <wp:effectExtent l="0" t="0" r="0" b="0"/>
+            <wp:docPr id="20" name="Picture 20"/>
+            <wp:cNvGraphicFramePr>
+              <a:graphicFrameLocks xmlns:a="http://schemas.openxmlformats.org/drawingml/2006/main" noChangeAspect="1"/>
+            </wp:cNvGraphicFramePr>
+            <a:graphic xmlns:a="http://schemas.openxmlformats.org/drawingml/2006/main">
+              <a:graphicData uri="http://schemas.openxmlformats.org/drawingml/2006/picture">
+                <pic:pic xmlns:pic="http://schemas.openxmlformats.org/drawingml/2006/picture">
+                  <pic:nvPicPr>
+                    <pic:cNvPr id="0" name="Picture 68"/>
+                    <pic:cNvPicPr>
+                      <a:picLocks noChangeAspect="1" noChangeArrowheads="1"/>
+                    </pic:cNvPicPr>
+                  </pic:nvPicPr>
+                  <pic:blipFill>
+                    <a:blip r:embed="rId19">
+                      <a:extLst>
+                        <a:ext uri="{28A0092B-C50C-407E-A947-70E740481C1C}">
+                          <a14:useLocalDpi xmlns:a14="http://schemas.microsoft.com/office/drawing/2010/main" val="0"/>
+                        </a:ext>
+                      </a:extLst>
+                    </a:blip>
+                    <a:srcRect/>
+                    <a:stretch>
+                      <a:fillRect/>
+                    </a:stretch>
+                  </pic:blipFill>
+                  <pic:spPr bwMode="auto">
+                    <a:xfrm>
+                      <a:off x="0" y="0"/>
+                      <a:ext cx="180340" cy="180340"/>
+                    </a:xfrm>
+                    <a:prstGeom prst="rect">
+                      <a:avLst/>
+                    </a:prstGeom>
+                    <a:noFill/>
+                    <a:ln>
+                      <a:noFill/>
+                    </a:ln>
+                  </pic:spPr>
+                </pic:pic>
+              </a:graphicData>
+            </a:graphic>
+          </wp:inline>
+        </w:drawing>
+      </w:r>
+    </w:p>
+    <w:p/>
+    <w:p/>
+    <w:p>
+      <w:r>
+        <w:t>Search Page</w:t>
+      </w:r>
+    </w:p>
+    <w:p>
+      <w:pPr>
+        <w:spacing w:after="0" w:line="240" w:lineRule="auto"/>
+        <w:rPr>
+          <w:rFonts w:ascii="Calibri" w:eastAsia="Times New Roman" w:hAnsi="Calibri" w:cs="Calibri"/>
+          <w:lang w:eastAsia="en-GB"/>
+        </w:rPr>
+      </w:pPr>
+      <w:r>
+        <w:rPr>
+          <w:rFonts w:ascii="Calibri" w:eastAsia="Times New Roman" w:hAnsi="Calibri" w:cs="Calibri"/>
+          <w:noProof/>
+          <w:lang w:eastAsia="en-GB"/>
+        </w:rPr>
+        <w:drawing>
+          <wp:inline distT="0" distB="0" distL="0" distR="0" wp14:anchorId="1E32C3C3" wp14:editId="513977BD">
+            <wp:extent cx="5731510" cy="3415665"/>
+            <wp:effectExtent l="0" t="0" r="2540" b="0"/>
+            <wp:docPr id="3" name="Picture 3"/>
+            <wp:cNvGraphicFramePr>
+              <a:graphicFrameLocks xmlns:a="http://schemas.openxmlformats.org/drawingml/2006/main" noChangeAspect="1"/>
+            </wp:cNvGraphicFramePr>
+            <a:graphic xmlns:a="http://schemas.openxmlformats.org/drawingml/2006/main">
+              <a:graphicData uri="http://schemas.openxmlformats.org/drawingml/2006/picture">
+                <pic:pic xmlns:pic="http://schemas.openxmlformats.org/drawingml/2006/picture">
+                  <pic:nvPicPr>
+                    <pic:cNvPr id="0" name="Picture 1"/>
+                    <pic:cNvPicPr>
+                      <a:picLocks noChangeAspect="1" noChangeArrowheads="1"/>
+                    </pic:cNvPicPr>
+                  </pic:nvPicPr>
+                  <pic:blipFill>
+                    <a:blip r:embed="rId20" cstate="print">
+                      <a:extLst>
+                        <a:ext uri="{28A0092B-C50C-407E-A947-70E740481C1C}">
+                          <a14:useLocalDpi xmlns:a14="http://schemas.microsoft.com/office/drawing/2010/main" val="0"/>
+                        </a:ext>
+                      </a:extLst>
+                    </a:blip>
+                    <a:srcRect/>
+                    <a:stretch>
+                      <a:fillRect/>
+                    </a:stretch>
+                  </pic:blipFill>
+                  <pic:spPr bwMode="auto">
+                    <a:xfrm>
+                      <a:off x="0" y="0"/>
+                      <a:ext cx="5731510" cy="3415665"/>
+                    </a:xfrm>
+                    <a:prstGeom prst="rect">
+                      <a:avLst/>
+                    </a:prstGeom>
+                    <a:noFill/>
+                    <a:ln>
+                      <a:noFill/>
+                    </a:ln>
+                  </pic:spPr>
+                </pic:pic>
+              </a:graphicData>
+            </a:graphic>
+          </wp:inline>
+        </w:drawing>
+      </w:r>
+    </w:p>
+    <w:p/>
+    <w:p>
+      <w:r>
+        <w:t>OVERALL, the main objective of the MVP is to produce a product which logic works, after that focus should be on m</w:t>
+      </w:r>
       <w:bookmarkStart w:id="0" w:name="_GoBack"/>
       <w:bookmarkEnd w:id="0"/>
+      <w:r>
+        <w:t>aking the website bug-free and designing so that it looks better.</w:t>
+      </w:r>
+    </w:p>
+    <w:p/>
+    <w:p>
+      <w:pPr>
+        <w:rPr>
+          <w:b/>
+          <w:bCs/>
+        </w:rPr>
+      </w:pPr>
+      <w:r>
+        <w:rPr>
+          <w:b/>
+          <w:bCs/>
+        </w:rPr>
+        <w:t>Logic</w:t>
+      </w:r>
+    </w:p>
+    <w:p>
+      <w:pPr>
+        <w:spacing w:after="0" w:line="240" w:lineRule="auto"/>
+        <w:rPr>
+          <w:rFonts w:ascii="Calibri" w:eastAsia="Times New Roman" w:hAnsi="Calibri" w:cs="Calibri"/>
+          <w:lang w:eastAsia="en-GB"/>
+        </w:rPr>
+      </w:pPr>
+      <w:r>
+        <w:rPr>
+          <w:rFonts w:ascii="Calibri" w:eastAsia="Times New Roman" w:hAnsi="Calibri" w:cs="Calibri"/>
+          <w:lang w:eastAsia="en-GB"/>
+        </w:rPr>
+        <w:t xml:space="preserve">Please look at the ‘Logic 2’ file </w:t>
+      </w:r>
+      <w:r>
+        <w:rPr>
+          <w:rFonts w:ascii="Calibri" w:eastAsia="Times New Roman" w:hAnsi="Calibri" w:cs="Calibri"/>
+          <w:lang w:eastAsia="en-GB"/>
+        </w:rPr>
+        <w:t>for a flow-chart.</w:t>
+      </w:r>
+      <w:r>
+        <w:rPr>
+          <w:rFonts w:ascii="Calibri" w:eastAsia="Times New Roman" w:hAnsi="Calibri" w:cs="Calibri"/>
+          <w:lang w:eastAsia="en-GB"/>
+        </w:rPr>
+        <w:t xml:space="preserve"> Most likely the logic on the file would be too much to implement within a year.</w:t>
+      </w:r>
+    </w:p>
+    <w:p>
+      <w:pPr>
+        <w:spacing w:after="0" w:line="240" w:lineRule="auto"/>
+        <w:rPr>
+          <w:rFonts w:ascii="Calibri" w:eastAsia="Times New Roman" w:hAnsi="Calibri" w:cs="Calibri"/>
+          <w:b/>
+          <w:bCs/>
+          <w:lang w:eastAsia="en-GB"/>
+        </w:rPr>
+      </w:pPr>
+    </w:p>
+    <w:p>
+      <w:pPr>
+        <w:spacing w:after="0" w:line="240" w:lineRule="auto"/>
+        <w:rPr>
+          <w:rFonts w:ascii="Calibri" w:eastAsia="Times New Roman" w:hAnsi="Calibri" w:cs="Calibri"/>
+          <w:lang w:eastAsia="en-GB"/>
+        </w:rPr>
+      </w:pPr>
+      <w:r>
+        <w:rPr>
+          <w:rFonts w:ascii="Calibri" w:eastAsia="Times New Roman" w:hAnsi="Calibri" w:cs="Calibri"/>
+          <w:b/>
+          <w:bCs/>
+          <w:lang w:eastAsia="en-GB"/>
+        </w:rPr>
+        <w:t>Risks</w:t>
+      </w:r>
+    </w:p>
+    <w:p>
+      <w:pPr>
+        <w:spacing w:after="0" w:line="240" w:lineRule="auto"/>
+        <w:rPr>
+          <w:rFonts w:ascii="Calibri" w:eastAsia="Times New Roman" w:hAnsi="Calibri" w:cs="Calibri"/>
+          <w:lang w:eastAsia="en-GB"/>
+        </w:rPr>
+      </w:pPr>
+      <w:r>
+        <w:rPr>
+          <w:rFonts w:ascii="Calibri" w:eastAsia="Times New Roman" w:hAnsi="Calibri" w:cs="Calibri"/>
+          <w:lang w:eastAsia="en-GB"/>
+        </w:rPr>
+        <w:t>Risks that may prevent me from finishing the project</w:t>
+      </w:r>
+      <w:r>
+        <w:rPr>
+          <w:rFonts w:ascii="Calibri" w:eastAsia="Times New Roman" w:hAnsi="Calibri" w:cs="Calibri"/>
+          <w:lang w:eastAsia="en-GB"/>
+        </w:rPr>
+        <w:t xml:space="preserve">, </w:t>
+      </w:r>
+      <w:r>
+        <w:rPr>
+          <w:rFonts w:ascii="Calibri" w:eastAsia="Times New Roman" w:hAnsi="Calibri" w:cs="Calibri"/>
+          <w:lang w:eastAsia="en-GB"/>
+        </w:rPr>
+        <w:t>include</w:t>
+      </w:r>
+      <w:r>
+        <w:rPr>
+          <w:rFonts w:ascii="Calibri" w:eastAsia="Times New Roman" w:hAnsi="Calibri" w:cs="Calibri"/>
+          <w:lang w:eastAsia="en-GB"/>
+        </w:rPr>
+        <w:t>:</w:t>
+      </w:r>
+    </w:p>
+    <w:p>
+      <w:pPr>
+        <w:pStyle w:val="ListParagraph"/>
+        <w:numPr>
+          <w:ilvl w:val="0"/>
+          <w:numId w:val="2"/>
+        </w:numPr>
+        <w:spacing w:after="0" w:line="240" w:lineRule="auto"/>
+        <w:rPr>
+          <w:rFonts w:ascii="Calibri" w:eastAsia="Times New Roman" w:hAnsi="Calibri" w:cs="Calibri"/>
+          <w:lang w:eastAsia="en-GB"/>
+        </w:rPr>
+      </w:pPr>
+      <w:r>
+        <w:rPr>
+          <w:rFonts w:ascii="Calibri" w:eastAsia="Times New Roman" w:hAnsi="Calibri" w:cs="Calibri"/>
+          <w:lang w:eastAsia="en-GB"/>
+        </w:rPr>
+        <w:t xml:space="preserve">Using </w:t>
+      </w:r>
+      <w:r>
+        <w:rPr>
+          <w:rFonts w:ascii="Calibri" w:eastAsia="Times New Roman" w:hAnsi="Calibri" w:cs="Calibri"/>
+          <w:lang w:eastAsia="en-GB"/>
+        </w:rPr>
+        <w:t xml:space="preserve">technologies that I am not confident with; ReactJS and Firebase. </w:t>
+      </w:r>
+      <w:r>
+        <w:rPr>
+          <w:rFonts w:ascii="Calibri" w:eastAsia="Times New Roman" w:hAnsi="Calibri" w:cs="Calibri"/>
+          <w:lang w:eastAsia="en-GB"/>
+        </w:rPr>
+        <w:t>So, firstly do not completely know how I can solve the complex logics. For example</w:t>
+      </w:r>
+      <w:r>
+        <w:rPr>
+          <w:rFonts w:ascii="Calibri" w:eastAsia="Times New Roman" w:hAnsi="Calibri" w:cs="Calibri"/>
+          <w:lang w:eastAsia="en-GB"/>
+        </w:rPr>
+        <w:t>, how do I build a group page</w:t>
+      </w:r>
+      <w:r>
+        <w:rPr>
+          <w:rFonts w:ascii="Calibri" w:eastAsia="Times New Roman" w:hAnsi="Calibri" w:cs="Calibri"/>
+          <w:lang w:eastAsia="en-GB"/>
+        </w:rPr>
+        <w:t xml:space="preserve">, where </w:t>
+      </w:r>
+      <w:r>
+        <w:rPr>
+          <w:rFonts w:ascii="Calibri" w:eastAsia="Times New Roman" w:hAnsi="Calibri" w:cs="Calibri"/>
+          <w:lang w:eastAsia="en-GB"/>
+        </w:rPr>
+        <w:t>different users’ pictures and names are drawn from the Firebase DB and shown to the screen</w:t>
+      </w:r>
+      <w:r>
+        <w:rPr>
+          <w:rFonts w:ascii="Calibri" w:eastAsia="Times New Roman" w:hAnsi="Calibri" w:cs="Calibri"/>
+          <w:lang w:eastAsia="en-GB"/>
+        </w:rPr>
+        <w:t xml:space="preserve">. Secondly, the group page has buttons </w:t>
+      </w:r>
+      <w:r>
+        <w:rPr>
+          <w:rFonts w:ascii="Calibri" w:eastAsia="Times New Roman" w:hAnsi="Calibri" w:cs="Calibri"/>
+          <w:lang w:eastAsia="en-GB"/>
+        </w:rPr>
+        <w:t>which should be shown to the appropriate users, e.g. if user A hasn’t joined the group, then he sees the ‘Request to Join’ button. Whereas user B who has joined the group, sees the ‘Leave’ button. How do I go about solving this logic?</w:t>
+      </w:r>
+    </w:p>
+    <w:p>
+      <w:pPr>
+        <w:pStyle w:val="ListParagraph"/>
+        <w:spacing w:after="0" w:line="240" w:lineRule="auto"/>
+        <w:rPr>
+          <w:rFonts w:ascii="Calibri" w:eastAsia="Times New Roman" w:hAnsi="Calibri" w:cs="Calibri"/>
+          <w:lang w:eastAsia="en-GB"/>
+        </w:rPr>
+      </w:pPr>
+      <w:r>
+        <w:rPr>
+          <w:rFonts w:ascii="Calibri" w:eastAsia="Times New Roman" w:hAnsi="Calibri" w:cs="Calibri"/>
+          <w:lang w:eastAsia="en-GB"/>
+        </w:rPr>
+        <w:lastRenderedPageBreak/>
+        <w:t xml:space="preserve">I would only guess that the logic would be similar to </w:t>
+      </w:r>
+      <w:r>
+        <w:rPr>
+          <w:rFonts w:ascii="Calibri" w:eastAsia="Times New Roman" w:hAnsi="Calibri" w:cs="Calibri"/>
+          <w:lang w:eastAsia="en-GB"/>
+        </w:rPr>
+        <w:t xml:space="preserve">other programming languages like PHP and MYSQL which I am familiar with, however, there could be somethings </w:t>
+      </w:r>
+      <w:r>
+        <w:rPr>
+          <w:rFonts w:ascii="Calibri" w:eastAsia="Times New Roman" w:hAnsi="Calibri" w:cs="Calibri"/>
+          <w:lang w:eastAsia="en-GB"/>
+        </w:rPr>
+        <w:t xml:space="preserve">that are different in ReactJS and Firebase. For example, it seems that </w:t>
+      </w:r>
+      <w:r>
+        <w:rPr>
+          <w:rFonts w:ascii="Calibri" w:eastAsia="Times New Roman" w:hAnsi="Calibri" w:cs="Calibri"/>
+          <w:lang w:eastAsia="en-GB"/>
+        </w:rPr>
+        <w:t xml:space="preserve">for ‘Routing’, in ReactJS, I would have to download a module. </w:t>
+      </w:r>
+    </w:p>
+    <w:p>
+      <w:pPr>
+        <w:pStyle w:val="ListParagraph"/>
+        <w:spacing w:after="0" w:line="240" w:lineRule="auto"/>
+        <w:rPr>
+          <w:rFonts w:ascii="Calibri" w:eastAsia="Times New Roman" w:hAnsi="Calibri" w:cs="Calibri"/>
+          <w:lang w:eastAsia="en-GB"/>
+        </w:rPr>
+      </w:pPr>
+      <w:r>
+        <w:rPr>
+          <w:rFonts w:ascii="Calibri" w:eastAsia="Times New Roman" w:hAnsi="Calibri" w:cs="Calibri"/>
+          <w:lang w:eastAsia="en-GB"/>
+        </w:rPr>
+        <w:t>Furthermore</w:t>
+      </w:r>
+      <w:r>
+        <w:rPr>
+          <w:rFonts w:ascii="Calibri" w:eastAsia="Times New Roman" w:hAnsi="Calibri" w:cs="Calibri"/>
+          <w:lang w:eastAsia="en-GB"/>
+        </w:rPr>
+        <w:t>, ReactJS is a single page app, where as PHP tends to be multiple page app</w:t>
+      </w:r>
+      <w:r>
+        <w:rPr>
+          <w:rFonts w:ascii="Calibri" w:eastAsia="Times New Roman" w:hAnsi="Calibri" w:cs="Calibri"/>
+          <w:lang w:eastAsia="en-GB"/>
+        </w:rPr>
+        <w:t>. So</w:t>
+      </w:r>
+      <w:r>
+        <w:rPr>
+          <w:rFonts w:ascii="Calibri" w:eastAsia="Times New Roman" w:hAnsi="Calibri" w:cs="Calibri"/>
+          <w:lang w:eastAsia="en-GB"/>
+        </w:rPr>
+        <w:t>, learning this and implementation this new way (single page app) could be a challenge</w:t>
+      </w:r>
+      <w:r>
+        <w:rPr>
+          <w:rFonts w:ascii="Calibri" w:eastAsia="Times New Roman" w:hAnsi="Calibri" w:cs="Calibri"/>
+          <w:lang w:eastAsia="en-GB"/>
+        </w:rPr>
+        <w:t>.</w:t>
+      </w:r>
+    </w:p>
+    <w:p>
+      <w:pPr>
+        <w:pStyle w:val="ListParagraph"/>
+        <w:spacing w:after="0" w:line="240" w:lineRule="auto"/>
+        <w:rPr>
+          <w:rFonts w:ascii="Calibri" w:eastAsia="Times New Roman" w:hAnsi="Calibri" w:cs="Calibri"/>
+          <w:lang w:eastAsia="en-GB"/>
+        </w:rPr>
+      </w:pPr>
+      <w:r>
+        <w:rPr>
+          <w:rFonts w:ascii="Calibri" w:eastAsia="Times New Roman" w:hAnsi="Calibri" w:cs="Calibri"/>
+          <w:lang w:eastAsia="en-GB"/>
+        </w:rPr>
+        <w:t xml:space="preserve">If I found the ReactJS and Firebase too difficult, then I must </w:t>
+      </w:r>
+      <w:r>
+        <w:rPr>
+          <w:rFonts w:ascii="Calibri" w:eastAsia="Times New Roman" w:hAnsi="Calibri" w:cs="Calibri"/>
+          <w:lang w:eastAsia="en-GB"/>
+        </w:rPr>
+        <w:t>drop some of the features planned on here.</w:t>
+      </w:r>
+    </w:p>
+    <w:p>
+      <w:pPr>
+        <w:spacing w:after="0" w:line="240" w:lineRule="auto"/>
+        <w:rPr>
+          <w:rFonts w:ascii="Calibri" w:eastAsia="Times New Roman" w:hAnsi="Calibri" w:cs="Calibri"/>
+          <w:lang w:eastAsia="en-GB"/>
+        </w:rPr>
+      </w:pPr>
+    </w:p>
+    <w:p>
+      <w:pPr>
+        <w:pStyle w:val="ListParagraph"/>
+        <w:numPr>
+          <w:ilvl w:val="0"/>
+          <w:numId w:val="2"/>
+        </w:numPr>
+        <w:spacing w:after="0" w:line="240" w:lineRule="auto"/>
+        <w:rPr>
+          <w:rFonts w:ascii="Calibri" w:eastAsia="Times New Roman" w:hAnsi="Calibri" w:cs="Calibri"/>
+          <w:lang w:eastAsia="en-GB"/>
+        </w:rPr>
+      </w:pPr>
+      <w:r>
+        <w:rPr>
+          <w:rFonts w:ascii="Calibri" w:eastAsia="Times New Roman" w:hAnsi="Calibri" w:cs="Calibri"/>
+          <w:lang w:eastAsia="en-GB"/>
+        </w:rPr>
+        <w:t>For evaluation of my project, I would like to involve real people and let them test the we</w:t>
+      </w:r>
+      <w:r>
+        <w:rPr>
+          <w:rFonts w:ascii="Calibri" w:eastAsia="Times New Roman" w:hAnsi="Calibri" w:cs="Calibri"/>
+          <w:lang w:eastAsia="en-GB"/>
+        </w:rPr>
+        <w:t>b-app</w:t>
+      </w:r>
+      <w:r>
+        <w:rPr>
+          <w:rFonts w:ascii="Calibri" w:eastAsia="Times New Roman" w:hAnsi="Calibri" w:cs="Calibri"/>
+          <w:lang w:eastAsia="en-GB"/>
+        </w:rPr>
+        <w:t xml:space="preserve">, where I will like to observe </w:t>
+      </w:r>
+      <w:r>
+        <w:rPr>
+          <w:rFonts w:ascii="Calibri" w:eastAsia="Times New Roman" w:hAnsi="Calibri" w:cs="Calibri"/>
+          <w:lang w:eastAsia="en-GB"/>
+        </w:rPr>
+        <w:t xml:space="preserve">their usage and in the end request them to give it a rating. Although, I wanted to do this face-to-face, due to the COVID situation, </w:t>
+      </w:r>
+      <w:r>
+        <w:rPr>
+          <w:rFonts w:ascii="Calibri" w:eastAsia="Times New Roman" w:hAnsi="Calibri" w:cs="Calibri"/>
+          <w:lang w:eastAsia="en-GB"/>
+        </w:rPr>
+        <w:t xml:space="preserve">this may not be possible. If this is not possible, then I would like to deploy the app. And request people to test it </w:t>
+      </w:r>
+      <w:r>
+        <w:rPr>
+          <w:rFonts w:ascii="Calibri" w:eastAsia="Times New Roman" w:hAnsi="Calibri" w:cs="Calibri"/>
+          <w:lang w:eastAsia="en-GB"/>
+        </w:rPr>
+        <w:t xml:space="preserve">via online. I could observe their usage via screenshare. Furthermore, I </w:t>
+      </w:r>
+      <w:r>
+        <w:rPr>
+          <w:rFonts w:ascii="Calibri" w:eastAsia="Times New Roman" w:hAnsi="Calibri" w:cs="Calibri"/>
+          <w:lang w:eastAsia="en-GB"/>
+        </w:rPr>
+        <w:t xml:space="preserve">am house sharing with 3 other people, so I could also asked them to test it. </w:t>
+      </w:r>
+    </w:p>
+    <w:p>
+      <w:pPr>
+        <w:spacing w:after="0" w:line="240" w:lineRule="auto"/>
+        <w:rPr>
+          <w:rFonts w:ascii="Calibri" w:eastAsia="Times New Roman" w:hAnsi="Calibri" w:cs="Calibri"/>
+          <w:lang w:eastAsia="en-GB"/>
+        </w:rPr>
+      </w:pPr>
+    </w:p>
+    <w:p>
+      <w:pPr>
+        <w:spacing w:after="0" w:line="240" w:lineRule="auto"/>
+        <w:rPr>
+          <w:rFonts w:ascii="Calibri" w:eastAsia="Times New Roman" w:hAnsi="Calibri" w:cs="Calibri"/>
+          <w:b/>
+          <w:bCs/>
+          <w:lang w:eastAsia="en-GB"/>
+        </w:rPr>
+      </w:pPr>
+      <w:r>
+        <w:rPr>
+          <w:rFonts w:ascii="Calibri" w:eastAsia="Times New Roman" w:hAnsi="Calibri" w:cs="Calibri"/>
+          <w:b/>
+          <w:bCs/>
+          <w:lang w:eastAsia="en-GB"/>
+        </w:rPr>
+        <w:t>Context</w:t>
+      </w:r>
+    </w:p>
+    <w:p>
+      <w:pPr>
+        <w:spacing w:after="0" w:line="240" w:lineRule="auto"/>
+        <w:rPr>
+          <w:rFonts w:ascii="Calibri" w:eastAsia="Times New Roman" w:hAnsi="Calibri" w:cs="Calibri"/>
+          <w:lang w:eastAsia="en-GB"/>
+        </w:rPr>
+      </w:pPr>
+    </w:p>
+    <w:p>
+      <w:pPr>
+        <w:rPr>
+          <w:i/>
+          <w:iCs/>
+        </w:rPr>
+      </w:pPr>
+      <w:r>
+        <w:rPr>
+          <w:i/>
+          <w:iCs/>
+        </w:rPr>
+        <w:t xml:space="preserve">Please </w:t>
+      </w:r>
+      <w:r>
+        <w:rPr>
+          <w:i/>
+          <w:iCs/>
+        </w:rPr>
+        <w:t>look at the ‘Background Research’ document for context.</w:t>
+      </w:r>
     </w:p>
     <w:sectPr>
       <w:pgSz w:w="11906" w:h="16838"/>
@@ -14,6 +1522,255 @@
     </w:sectPr>
   </w:body>
 </w:document>
+</file>
+
+<file path=word/numbering.xml><?xml version="1.0" encoding="utf-8"?>
+<w:numbering xmlns:wpc="http://schemas.microsoft.com/office/word/2010/wordprocessingCanvas" xmlns:cx="http://schemas.microsoft.com/office/drawing/2014/chartex" xmlns:cx1="http://schemas.microsoft.com/office/drawing/2015/9/8/chartex" xmlns:cx2="http://schemas.microsoft.com/office/drawing/2015/10/21/chartex" xmlns:cx3="http://schemas.microsoft.com/office/drawing/2016/5/9/chartex" xmlns:cx4="http://schemas.microsoft.com/office/drawing/2016/5/10/chartex" xmlns:cx5="http://schemas.microsoft.com/office/drawing/2016/5/11/chartex" xmlns:cx6="http://schemas.microsoft.com/office/drawing/2016/5/12/chartex" xmlns:cx7="http://schemas.microsoft.com/office/drawing/2016/5/13/chartex" xmlns:cx8="http://schemas.microsoft.com/office/drawing/2016/5/14/chartex" xmlns:mc="http://schemas.openxmlformats.org/markup-compatibility/2006" xmlns:aink="http://schemas.microsoft.com/office/drawing/2016/ink" xmlns:am3d="http://schemas.microsoft.com/office/drawing/2017/model3d" xmlns:o="urn:schemas-microsoft-com:office:office" xmlns:r="http://schemas.openxmlformats.org/officeDocument/2006/relationships" xmlns:m="http://schemas.openxmlformats.org/officeDocument/2006/math" xmlns:v="urn:schemas-microsoft-com:vml" xmlns:wp14="http://schemas.microsoft.com/office/word/2010/wordprocessingDrawing" xmlns:wp="http://schemas.openxmlformats.org/drawingml/2006/wordprocessingDrawing" xmlns:w10="urn:schemas-microsoft-com:office:word" xmlns:w="http://schemas.openxmlformats.org/wordprocessingml/2006/main" xmlns:w14="http://schemas.microsoft.com/office/word/2010/wordml" xmlns:w15="http://schemas.microsoft.com/office/word/2012/wordml" xmlns:w16cid="http://schemas.microsoft.com/office/word/2016/wordml/cid" xmlns:w16se="http://schemas.microsoft.com/office/word/2015/wordml/symex" xmlns:wpg="http://schemas.microsoft.com/office/word/2010/wordprocessingGroup" xmlns:wpi="http://schemas.microsoft.com/office/word/2010/wordprocessingInk" xmlns:wne="http://schemas.microsoft.com/office/word/2006/wordml" xmlns:wps="http://schemas.microsoft.com/office/word/2010/wordprocessingShape" mc:Ignorable="w14 w15 w16se w16cid wp14">
+  <w:abstractNum w:abstractNumId="0" w15:restartNumberingAfterBreak="0">
+    <w:nsid w:val="38C63D46"/>
+    <w:multiLevelType w:val="hybridMultilevel"/>
+    <w:tmpl w:val="87BA7F0E"/>
+    <w:lvl w:ilvl="0" w:tplc="0809000F">
+      <w:start w:val="1"/>
+      <w:numFmt w:val="decimal"/>
+      <w:lvlText w:val="%1."/>
+      <w:lvlJc w:val="left"/>
+      <w:pPr>
+        <w:ind w:left="720" w:hanging="360"/>
+      </w:pPr>
+      <w:rPr>
+        <w:rFonts w:hint="default"/>
+      </w:rPr>
+    </w:lvl>
+    <w:lvl w:ilvl="1" w:tplc="08090019" w:tentative="1">
+      <w:start w:val="1"/>
+      <w:numFmt w:val="lowerLetter"/>
+      <w:lvlText w:val="%2."/>
+      <w:lvlJc w:val="left"/>
+      <w:pPr>
+        <w:ind w:left="1440" w:hanging="360"/>
+      </w:pPr>
+    </w:lvl>
+    <w:lvl w:ilvl="2" w:tplc="0809001B" w:tentative="1">
+      <w:start w:val="1"/>
+      <w:numFmt w:val="lowerRoman"/>
+      <w:lvlText w:val="%3."/>
+      <w:lvlJc w:val="right"/>
+      <w:pPr>
+        <w:ind w:left="2160" w:hanging="180"/>
+      </w:pPr>
+    </w:lvl>
+    <w:lvl w:ilvl="3" w:tplc="0809000F" w:tentative="1">
+      <w:start w:val="1"/>
+      <w:numFmt w:val="decimal"/>
+      <w:lvlText w:val="%4."/>
+      <w:lvlJc w:val="left"/>
+      <w:pPr>
+        <w:ind w:left="2880" w:hanging="360"/>
+      </w:pPr>
+    </w:lvl>
+    <w:lvl w:ilvl="4" w:tplc="08090019" w:tentative="1">
+      <w:start w:val="1"/>
+      <w:numFmt w:val="lowerLetter"/>
+      <w:lvlText w:val="%5."/>
+      <w:lvlJc w:val="left"/>
+      <w:pPr>
+        <w:ind w:left="3600" w:hanging="360"/>
+      </w:pPr>
+    </w:lvl>
+    <w:lvl w:ilvl="5" w:tplc="0809001B" w:tentative="1">
+      <w:start w:val="1"/>
+      <w:numFmt w:val="lowerRoman"/>
+      <w:lvlText w:val="%6."/>
+      <w:lvlJc w:val="right"/>
+      <w:pPr>
+        <w:ind w:left="4320" w:hanging="180"/>
+      </w:pPr>
+    </w:lvl>
+    <w:lvl w:ilvl="6" w:tplc="0809000F" w:tentative="1">
+      <w:start w:val="1"/>
+      <w:numFmt w:val="decimal"/>
+      <w:lvlText w:val="%7."/>
+      <w:lvlJc w:val="left"/>
+      <w:pPr>
+        <w:ind w:left="5040" w:hanging="360"/>
+      </w:pPr>
+    </w:lvl>
+    <w:lvl w:ilvl="7" w:tplc="08090019" w:tentative="1">
+      <w:start w:val="1"/>
+      <w:numFmt w:val="lowerLetter"/>
+      <w:lvlText w:val="%8."/>
+      <w:lvlJc w:val="left"/>
+      <w:pPr>
+        <w:ind w:left="5760" w:hanging="360"/>
+      </w:pPr>
+    </w:lvl>
+    <w:lvl w:ilvl="8" w:tplc="0809001B" w:tentative="1">
+      <w:start w:val="1"/>
+      <w:numFmt w:val="lowerRoman"/>
+      <w:lvlText w:val="%9."/>
+      <w:lvlJc w:val="right"/>
+      <w:pPr>
+        <w:ind w:left="6480" w:hanging="180"/>
+      </w:pPr>
+    </w:lvl>
+  </w:abstractNum>
+  <w:abstractNum w:abstractNumId="1" w15:restartNumberingAfterBreak="0">
+    <w:nsid w:val="7B567166"/>
+    <w:multiLevelType w:val="multilevel"/>
+    <w:tmpl w:val="5AA848F0"/>
+    <w:lvl w:ilvl="0">
+      <w:start w:val="1"/>
+      <w:numFmt w:val="bullet"/>
+      <w:lvlText w:val=""/>
+      <w:lvlJc w:val="left"/>
+      <w:pPr>
+        <w:tabs>
+          <w:tab w:val="num" w:pos="720"/>
+        </w:tabs>
+        <w:ind w:left="720" w:hanging="360"/>
+      </w:pPr>
+      <w:rPr>
+        <w:rFonts w:ascii="Symbol" w:hAnsi="Symbol" w:hint="default"/>
+        <w:sz w:val="20"/>
+      </w:rPr>
+    </w:lvl>
+    <w:lvl w:ilvl="1" w:tentative="1">
+      <w:start w:val="1"/>
+      <w:numFmt w:val="bullet"/>
+      <w:lvlText w:val=""/>
+      <w:lvlJc w:val="left"/>
+      <w:pPr>
+        <w:tabs>
+          <w:tab w:val="num" w:pos="1440"/>
+        </w:tabs>
+        <w:ind w:left="1440" w:hanging="360"/>
+      </w:pPr>
+      <w:rPr>
+        <w:rFonts w:ascii="Symbol" w:hAnsi="Symbol" w:hint="default"/>
+        <w:sz w:val="20"/>
+      </w:rPr>
+    </w:lvl>
+    <w:lvl w:ilvl="2" w:tentative="1">
+      <w:start w:val="1"/>
+      <w:numFmt w:val="bullet"/>
+      <w:lvlText w:val=""/>
+      <w:lvlJc w:val="left"/>
+      <w:pPr>
+        <w:tabs>
+          <w:tab w:val="num" w:pos="2160"/>
+        </w:tabs>
+        <w:ind w:left="2160" w:hanging="360"/>
+      </w:pPr>
+      <w:rPr>
+        <w:rFonts w:ascii="Symbol" w:hAnsi="Symbol" w:hint="default"/>
+        <w:sz w:val="20"/>
+      </w:rPr>
+    </w:lvl>
+    <w:lvl w:ilvl="3" w:tentative="1">
+      <w:start w:val="1"/>
+      <w:numFmt w:val="bullet"/>
+      <w:lvlText w:val=""/>
+      <w:lvlJc w:val="left"/>
+      <w:pPr>
+        <w:tabs>
+          <w:tab w:val="num" w:pos="2880"/>
+        </w:tabs>
+        <w:ind w:left="2880" w:hanging="360"/>
+      </w:pPr>
+      <w:rPr>
+        <w:rFonts w:ascii="Symbol" w:hAnsi="Symbol" w:hint="default"/>
+        <w:sz w:val="20"/>
+      </w:rPr>
+    </w:lvl>
+    <w:lvl w:ilvl="4" w:tentative="1">
+      <w:start w:val="1"/>
+      <w:numFmt w:val="bullet"/>
+      <w:lvlText w:val=""/>
+      <w:lvlJc w:val="left"/>
+      <w:pPr>
+        <w:tabs>
+          <w:tab w:val="num" w:pos="3600"/>
+        </w:tabs>
+        <w:ind w:left="3600" w:hanging="360"/>
+      </w:pPr>
+      <w:rPr>
+        <w:rFonts w:ascii="Symbol" w:hAnsi="Symbol" w:hint="default"/>
+        <w:sz w:val="20"/>
+      </w:rPr>
+    </w:lvl>
+    <w:lvl w:ilvl="5" w:tentative="1">
+      <w:start w:val="1"/>
+      <w:numFmt w:val="bullet"/>
+      <w:lvlText w:val=""/>
+      <w:lvlJc w:val="left"/>
+      <w:pPr>
+        <w:tabs>
+          <w:tab w:val="num" w:pos="4320"/>
+        </w:tabs>
+        <w:ind w:left="4320" w:hanging="360"/>
+      </w:pPr>
+      <w:rPr>
+        <w:rFonts w:ascii="Symbol" w:hAnsi="Symbol" w:hint="default"/>
+        <w:sz w:val="20"/>
+      </w:rPr>
+    </w:lvl>
+    <w:lvl w:ilvl="6" w:tentative="1">
+      <w:start w:val="1"/>
+      <w:numFmt w:val="bullet"/>
+      <w:lvlText w:val=""/>
+      <w:lvlJc w:val="left"/>
+      <w:pPr>
+        <w:tabs>
+          <w:tab w:val="num" w:pos="5040"/>
+        </w:tabs>
+        <w:ind w:left="5040" w:hanging="360"/>
+      </w:pPr>
+      <w:rPr>
+        <w:rFonts w:ascii="Symbol" w:hAnsi="Symbol" w:hint="default"/>
+        <w:sz w:val="20"/>
+      </w:rPr>
+    </w:lvl>
+    <w:lvl w:ilvl="7" w:tentative="1">
+      <w:start w:val="1"/>
+      <w:numFmt w:val="bullet"/>
+      <w:lvlText w:val=""/>
+      <w:lvlJc w:val="left"/>
+      <w:pPr>
+        <w:tabs>
+          <w:tab w:val="num" w:pos="5760"/>
+        </w:tabs>
+        <w:ind w:left="5760" w:hanging="360"/>
+      </w:pPr>
+      <w:rPr>
+        <w:rFonts w:ascii="Symbol" w:hAnsi="Symbol" w:hint="default"/>
+        <w:sz w:val="20"/>
+      </w:rPr>
+    </w:lvl>
+    <w:lvl w:ilvl="8" w:tentative="1">
+      <w:start w:val="1"/>
+      <w:numFmt w:val="bullet"/>
+      <w:lvlText w:val=""/>
+      <w:lvlJc w:val="left"/>
+      <w:pPr>
+        <w:tabs>
+          <w:tab w:val="num" w:pos="6480"/>
+        </w:tabs>
+        <w:ind w:left="6480" w:hanging="360"/>
+      </w:pPr>
+      <w:rPr>
+        <w:rFonts w:ascii="Symbol" w:hAnsi="Symbol" w:hint="default"/>
+        <w:sz w:val="20"/>
+      </w:rPr>
+    </w:lvl>
+  </w:abstractNum>
+  <w:num w:numId="1">
+    <w:abstractNumId w:val="1"/>
+  </w:num>
+  <w:num w:numId="2">
+    <w:abstractNumId w:val="0"/>
+  </w:num>
+</w:numbering>
 </file>
 
 <file path=word/styles.xml><?xml version="1.0" encoding="utf-8"?>
@@ -139,6 +1896,7 @@
     <w:lsdException w:name="HTML Sample" w:semiHidden="1" w:unhideWhenUsed="1"/>
     <w:lsdException w:name="HTML Typewriter" w:semiHidden="1" w:unhideWhenUsed="1"/>
     <w:lsdException w:name="HTML Variable" w:semiHidden="1" w:unhideWhenUsed="1"/>
+    <w:lsdException w:name="Normal Table" w:semiHidden="1" w:unhideWhenUsed="1"/>
     <w:lsdException w:name="annotation subject" w:semiHidden="1" w:unhideWhenUsed="1"/>
     <w:lsdException w:name="No List" w:semiHidden="1" w:unhideWhenUsed="1"/>
     <w:lsdException w:name="Outline List 1" w:semiHidden="1" w:unhideWhenUsed="1"/>
@@ -185,8 +1943,10 @@
     <w:lsdException w:name="Table Subtle 2" w:semiHidden="1" w:unhideWhenUsed="1"/>
     <w:lsdException w:name="Table Web 1" w:semiHidden="1" w:unhideWhenUsed="1"/>
     <w:lsdException w:name="Table Web 2" w:semiHidden="1" w:unhideWhenUsed="1"/>
+    <w:lsdException w:name="Table Web 3" w:semiHidden="1" w:unhideWhenUsed="1"/>
     <w:lsdException w:name="Balloon Text" w:semiHidden="1" w:unhideWhenUsed="1"/>
     <w:lsdException w:name="Table Grid" w:uiPriority="39"/>
+    <w:lsdException w:name="Table Theme" w:semiHidden="1" w:unhideWhenUsed="1"/>
     <w:lsdException w:name="Placeholder Text" w:semiHidden="1"/>
     <w:lsdException w:name="No Spacing" w:uiPriority="1" w:qFormat="1"/>
     <w:lsdException w:name="Light Shading" w:uiPriority="60"/>
@@ -438,6 +2198,64 @@
     <w:uiPriority w:val="99"/>
     <w:semiHidden/>
     <w:unhideWhenUsed/>
+  </w:style>
+  <w:style w:type="paragraph" w:styleId="BalloonText">
+    <w:name w:val="Balloon Text"/>
+    <w:basedOn w:val="Normal"/>
+    <w:link w:val="BalloonTextChar"/>
+    <w:uiPriority w:val="99"/>
+    <w:semiHidden/>
+    <w:unhideWhenUsed/>
+    <w:rsid w:val="00EB46C0"/>
+    <w:pPr>
+      <w:spacing w:after="0" w:line="240" w:lineRule="auto"/>
+    </w:pPr>
+    <w:rPr>
+      <w:rFonts w:ascii="Segoe UI" w:hAnsi="Segoe UI" w:cs="Segoe UI"/>
+      <w:sz w:val="18"/>
+      <w:szCs w:val="18"/>
+    </w:rPr>
+  </w:style>
+  <w:style w:type="character" w:customStyle="1" w:styleId="BalloonTextChar">
+    <w:name w:val="Balloon Text Char"/>
+    <w:basedOn w:val="DefaultParagraphFont"/>
+    <w:link w:val="BalloonText"/>
+    <w:uiPriority w:val="99"/>
+    <w:semiHidden/>
+    <w:rsid w:val="00EB46C0"/>
+    <w:rPr>
+      <w:rFonts w:ascii="Segoe UI" w:hAnsi="Segoe UI" w:cs="Segoe UI"/>
+      <w:sz w:val="18"/>
+      <w:szCs w:val="18"/>
+    </w:rPr>
+  </w:style>
+  <w:style w:type="paragraph" w:styleId="NormalWeb">
+    <w:name w:val="Normal (Web)"/>
+    <w:basedOn w:val="Normal"/>
+    <w:uiPriority w:val="99"/>
+    <w:semiHidden/>
+    <w:unhideWhenUsed/>
+    <w:rsid w:val="00B50A51"/>
+    <w:pPr>
+      <w:spacing w:before="100" w:beforeAutospacing="1" w:after="100" w:afterAutospacing="1" w:line="240" w:lineRule="auto"/>
+    </w:pPr>
+    <w:rPr>
+      <w:rFonts w:ascii="Times New Roman" w:eastAsia="Times New Roman" w:hAnsi="Times New Roman" w:cs="Times New Roman"/>
+      <w:sz w:val="24"/>
+      <w:szCs w:val="24"/>
+      <w:lang w:eastAsia="en-GB"/>
+    </w:rPr>
+  </w:style>
+  <w:style w:type="paragraph" w:styleId="ListParagraph">
+    <w:name w:val="List Paragraph"/>
+    <w:basedOn w:val="Normal"/>
+    <w:uiPriority w:val="34"/>
+    <w:qFormat/>
+    <w:rsid w:val="00067538"/>
+    <w:pPr>
+      <w:ind w:left="720"/>
+      <w:contextualSpacing/>
+    </w:pPr>
   </w:style>
 </w:styles>
 </file>
@@ -735,4 +2553,226 @@
     </a:ext>
   </a:extLst>
 </a:theme>
+</file>
+
+<file path=customXml/item1.xml><?xml version="1.0" encoding="utf-8"?>
+<p:properties xmlns:p="http://schemas.microsoft.com/office/2006/metadata/properties" xmlns:xsi="http://www.w3.org/2001/XMLSchema-instance" xmlns:pc="http://schemas.microsoft.com/office/infopath/2007/PartnerControls">
+  <documentManagement/>
+</p:properties>
+</file>
+
+<file path=customXml/item2.xml><?xml version="1.0" encoding="utf-8"?>
+<?mso-contentType ?>
+<FormTemplates xmlns="http://schemas.microsoft.com/sharepoint/v3/contenttype/forms">
+  <Display>DocumentLibraryForm</Display>
+  <Edit>DocumentLibraryForm</Edit>
+  <New>DocumentLibraryForm</New>
+</FormTemplates>
+</file>
+
+<file path=customXml/item3.xml><?xml version="1.0" encoding="utf-8"?>
+<ct:contentTypeSchema xmlns:ct="http://schemas.microsoft.com/office/2006/metadata/contentType" xmlns:ma="http://schemas.microsoft.com/office/2006/metadata/properties/metaAttributes" ct:_="" ma:_="" ma:contentTypeName="Document" ma:contentTypeID="0x010100E98ABAC9E66C7846B8585061D30AA1EF" ma:contentTypeVersion="8" ma:contentTypeDescription="Create a new document." ma:contentTypeScope="" ma:versionID="8634171a90b331883131cc2d70b3f6b3">
+  <xsd:schema xmlns:xsd="http://www.w3.org/2001/XMLSchema" xmlns:xs="http://www.w3.org/2001/XMLSchema" xmlns:p="http://schemas.microsoft.com/office/2006/metadata/properties" xmlns:ns3="62c09742-9e37-4cfe-8745-309dfd70d377" targetNamespace="http://schemas.microsoft.com/office/2006/metadata/properties" ma:root="true" ma:fieldsID="316b4f9f57ee5b62b89efc1bb7e7db21" ns3:_="">
+    <xsd:import namespace="62c09742-9e37-4cfe-8745-309dfd70d377"/>
+    <xsd:element name="properties">
+      <xsd:complexType>
+        <xsd:sequence>
+          <xsd:element name="documentManagement">
+            <xsd:complexType>
+              <xsd:all>
+                <xsd:element ref="ns3:MediaServiceMetadata" minOccurs="0"/>
+                <xsd:element ref="ns3:MediaServiceFastMetadata" minOccurs="0"/>
+                <xsd:element ref="ns3:MediaServiceAutoTags" minOccurs="0"/>
+                <xsd:element ref="ns3:MediaServiceGenerationTime" minOccurs="0"/>
+                <xsd:element ref="ns3:MediaServiceEventHashCode" minOccurs="0"/>
+                <xsd:element ref="ns3:MediaServiceOCR" minOccurs="0"/>
+                <xsd:element ref="ns3:MediaServiceAutoKeyPoints" minOccurs="0"/>
+                <xsd:element ref="ns3:MediaServiceKeyPoints" minOccurs="0"/>
+              </xsd:all>
+            </xsd:complexType>
+          </xsd:element>
+        </xsd:sequence>
+      </xsd:complexType>
+    </xsd:element>
+  </xsd:schema>
+  <xsd:schema xmlns:xsd="http://www.w3.org/2001/XMLSchema" xmlns:xs="http://www.w3.org/2001/XMLSchema" xmlns:dms="http://schemas.microsoft.com/office/2006/documentManagement/types" xmlns:pc="http://schemas.microsoft.com/office/infopath/2007/PartnerControls" targetNamespace="62c09742-9e37-4cfe-8745-309dfd70d377" elementFormDefault="qualified">
+    <xsd:import namespace="http://schemas.microsoft.com/office/2006/documentManagement/types"/>
+    <xsd:import namespace="http://schemas.microsoft.com/office/infopath/2007/PartnerControls"/>
+    <xsd:element name="MediaServiceMetadata" ma:index="8" nillable="true" ma:displayName="MediaServiceMetadata" ma:description="" ma:hidden="true" ma:internalName="MediaServiceMetadata" ma:readOnly="true">
+      <xsd:simpleType>
+        <xsd:restriction base="dms:Note"/>
+      </xsd:simpleType>
+    </xsd:element>
+    <xsd:element name="MediaServiceFastMetadata" ma:index="9" nillable="true" ma:displayName="MediaServiceFastMetadata" ma:description="" ma:hidden="true" ma:internalName="MediaServiceFastMetadata" ma:readOnly="true">
+      <xsd:simpleType>
+        <xsd:restriction base="dms:Note"/>
+      </xsd:simpleType>
+    </xsd:element>
+    <xsd:element name="MediaServiceAutoTags" ma:index="10" nillable="true" ma:displayName="Tags" ma:internalName="MediaServiceAutoTags" ma:readOnly="true">
+      <xsd:simpleType>
+        <xsd:restriction base="dms:Text"/>
+      </xsd:simpleType>
+    </xsd:element>
+    <xsd:element name="MediaServiceGenerationTime" ma:index="11" nillable="true" ma:displayName="MediaServiceGenerationTime" ma:hidden="true" ma:internalName="MediaServiceGenerationTime" ma:readOnly="true">
+      <xsd:simpleType>
+        <xsd:restriction base="dms:Text"/>
+      </xsd:simpleType>
+    </xsd:element>
+    <xsd:element name="MediaServiceEventHashCode" ma:index="12" nillable="true" ma:displayName="MediaServiceEventHashCode" ma:hidden="true" ma:internalName="MediaServiceEventHashCode" ma:readOnly="true">
+      <xsd:simpleType>
+        <xsd:restriction base="dms:Text"/>
+      </xsd:simpleType>
+    </xsd:element>
+    <xsd:element name="MediaServiceOCR" ma:index="13" nillable="true" ma:displayName="Extracted Text" ma:internalName="MediaServiceOCR" ma:readOnly="true">
+      <xsd:simpleType>
+        <xsd:restriction base="dms:Note">
+          <xsd:maxLength value="255"/>
+        </xsd:restriction>
+      </xsd:simpleType>
+    </xsd:element>
+    <xsd:element name="MediaServiceAutoKeyPoints" ma:index="14" nillable="true" ma:displayName="MediaServiceAutoKeyPoints" ma:hidden="true" ma:internalName="MediaServiceAutoKeyPoints" ma:readOnly="true">
+      <xsd:simpleType>
+        <xsd:restriction base="dms:Note"/>
+      </xsd:simpleType>
+    </xsd:element>
+    <xsd:element name="MediaServiceKeyPoints" ma:index="15" nillable="true" ma:displayName="KeyPoints" ma:internalName="MediaServiceKeyPoints" ma:readOnly="true">
+      <xsd:simpleType>
+        <xsd:restriction base="dms:Note">
+          <xsd:maxLength value="255"/>
+        </xsd:restriction>
+      </xsd:simpleType>
+    </xsd:element>
+  </xsd:schema>
+  <xsd:schema xmlns="http://schemas.openxmlformats.org/package/2006/metadata/core-properties" xmlns:xsd="http://www.w3.org/2001/XMLSchema" xmlns:xsi="http://www.w3.org/2001/XMLSchema-instance" xmlns:dc="http://purl.org/dc/elements/1.1/" xmlns:dcterms="http://purl.org/dc/terms/" xmlns:odoc="http://schemas.microsoft.com/internal/obd" targetNamespace="http://schemas.openxmlformats.org/package/2006/metadata/core-properties" elementFormDefault="qualified" attributeFormDefault="unqualified" blockDefault="#all">
+    <xsd:import namespace="http://purl.org/dc/elements/1.1/" schemaLocation="http://dublincore.org/schemas/xmls/qdc/2003/04/02/dc.xsd"/>
+    <xsd:import namespace="http://purl.org/dc/terms/" schemaLocation="http://dublincore.org/schemas/xmls/qdc/2003/04/02/dcterms.xsd"/>
+    <xsd:element name="coreProperties" type="CT_coreProperties"/>
+    <xsd:complexType name="CT_coreProperties">
+      <xsd:all>
+        <xsd:element ref="dc:creator" minOccurs="0" maxOccurs="1"/>
+        <xsd:element ref="dcterms:created" minOccurs="0" maxOccurs="1"/>
+        <xsd:element ref="dc:identifier" minOccurs="0" maxOccurs="1"/>
+        <xsd:element name="contentType" minOccurs="0" maxOccurs="1" type="xsd:string" ma:index="0" ma:displayName="Content Type"/>
+        <xsd:element ref="dc:title" minOccurs="0" maxOccurs="1" ma:index="4" ma:displayName="Title"/>
+        <xsd:element ref="dc:subject" minOccurs="0" maxOccurs="1"/>
+        <xsd:element ref="dc:description" minOccurs="0" maxOccurs="1"/>
+        <xsd:element name="keywords" minOccurs="0" maxOccurs="1" type="xsd:string"/>
+        <xsd:element ref="dc:language" minOccurs="0" maxOccurs="1"/>
+        <xsd:element name="category" minOccurs="0" maxOccurs="1" type="xsd:string"/>
+        <xsd:element name="version" minOccurs="0" maxOccurs="1" type="xsd:string"/>
+        <xsd:element name="revision" minOccurs="0" maxOccurs="1" type="xsd:string">
+          <xsd:annotation>
+            <xsd:documentation>
+                        This value indicates the number of saves or revisions. The application is responsible for updating this value after each revision.
+                    </xsd:documentation>
+          </xsd:annotation>
+        </xsd:element>
+        <xsd:element name="lastModifiedBy" minOccurs="0" maxOccurs="1" type="xsd:string"/>
+        <xsd:element ref="dcterms:modified" minOccurs="0" maxOccurs="1"/>
+        <xsd:element name="contentStatus" minOccurs="0" maxOccurs="1" type="xsd:string"/>
+      </xsd:all>
+    </xsd:complexType>
+  </xsd:schema>
+  <xs:schema xmlns:pc="http://schemas.microsoft.com/office/infopath/2007/PartnerControls" xmlns:xs="http://www.w3.org/2001/XMLSchema" targetNamespace="http://schemas.microsoft.com/office/infopath/2007/PartnerControls" elementFormDefault="qualified" attributeFormDefault="unqualified">
+    <xs:element name="Person">
+      <xs:complexType>
+        <xs:sequence>
+          <xs:element ref="pc:DisplayName" minOccurs="0"/>
+          <xs:element ref="pc:AccountId" minOccurs="0"/>
+          <xs:element ref="pc:AccountType" minOccurs="0"/>
+        </xs:sequence>
+      </xs:complexType>
+    </xs:element>
+    <xs:element name="DisplayName" type="xs:string"/>
+    <xs:element name="AccountId" type="xs:string"/>
+    <xs:element name="AccountType" type="xs:string"/>
+    <xs:element name="BDCAssociatedEntity">
+      <xs:complexType>
+        <xs:sequence>
+          <xs:element ref="pc:BDCEntity" minOccurs="0" maxOccurs="unbounded"/>
+        </xs:sequence>
+        <xs:attribute ref="pc:EntityNamespace"/>
+        <xs:attribute ref="pc:EntityName"/>
+        <xs:attribute ref="pc:SystemInstanceName"/>
+        <xs:attribute ref="pc:AssociationName"/>
+      </xs:complexType>
+    </xs:element>
+    <xs:attribute name="EntityNamespace" type="xs:string"/>
+    <xs:attribute name="EntityName" type="xs:string"/>
+    <xs:attribute name="SystemInstanceName" type="xs:string"/>
+    <xs:attribute name="AssociationName" type="xs:string"/>
+    <xs:element name="BDCEntity">
+      <xs:complexType>
+        <xs:sequence>
+          <xs:element ref="pc:EntityDisplayName" minOccurs="0"/>
+          <xs:element ref="pc:EntityInstanceReference" minOccurs="0"/>
+          <xs:element ref="pc:EntityId1" minOccurs="0"/>
+          <xs:element ref="pc:EntityId2" minOccurs="0"/>
+          <xs:element ref="pc:EntityId3" minOccurs="0"/>
+          <xs:element ref="pc:EntityId4" minOccurs="0"/>
+          <xs:element ref="pc:EntityId5" minOccurs="0"/>
+        </xs:sequence>
+      </xs:complexType>
+    </xs:element>
+    <xs:element name="EntityDisplayName" type="xs:string"/>
+    <xs:element name="EntityInstanceReference" type="xs:string"/>
+    <xs:element name="EntityId1" type="xs:string"/>
+    <xs:element name="EntityId2" type="xs:string"/>
+    <xs:element name="EntityId3" type="xs:string"/>
+    <xs:element name="EntityId4" type="xs:string"/>
+    <xs:element name="EntityId5" type="xs:string"/>
+    <xs:element name="Terms">
+      <xs:complexType>
+        <xs:sequence>
+          <xs:element ref="pc:TermInfo" minOccurs="0" maxOccurs="unbounded"/>
+        </xs:sequence>
+      </xs:complexType>
+    </xs:element>
+    <xs:element name="TermInfo">
+      <xs:complexType>
+        <xs:sequence>
+          <xs:element ref="pc:TermName" minOccurs="0"/>
+          <xs:element ref="pc:TermId" minOccurs="0"/>
+        </xs:sequence>
+      </xs:complexType>
+    </xs:element>
+    <xs:element name="TermName" type="xs:string"/>
+    <xs:element name="TermId" type="xs:string"/>
+  </xs:schema>
+</ct:contentTypeSchema>
+</file>
+
+<file path=customXml/itemProps1.xml><?xml version="1.0" encoding="utf-8"?>
+<ds:datastoreItem xmlns:ds="http://schemas.openxmlformats.org/officeDocument/2006/customXml" ds:itemID="{5E0726BA-ED77-4239-B9BB-2D0C5063BB01}">
+  <ds:schemaRefs>
+    <ds:schemaRef ds:uri="http://schemas.microsoft.com/office/2006/metadata/properties"/>
+    <ds:schemaRef ds:uri="http://schemas.microsoft.com/office/infopath/2007/PartnerControls"/>
+  </ds:schemaRefs>
+</ds:datastoreItem>
+</file>
+
+<file path=customXml/itemProps2.xml><?xml version="1.0" encoding="utf-8"?>
+<ds:datastoreItem xmlns:ds="http://schemas.openxmlformats.org/officeDocument/2006/customXml" ds:itemID="{5BDD2C93-B052-4C66-A0B7-402A09975066}">
+  <ds:schemaRefs>
+    <ds:schemaRef ds:uri="http://schemas.microsoft.com/sharepoint/v3/contenttype/forms"/>
+  </ds:schemaRefs>
+</ds:datastoreItem>
+</file>
+
+<file path=customXml/itemProps3.xml><?xml version="1.0" encoding="utf-8"?>
+<ds:datastoreItem xmlns:ds="http://schemas.openxmlformats.org/officeDocument/2006/customXml" ds:itemID="{F28502D6-1631-4DA6-93D0-8870E109299A}">
+  <ds:schemaRefs>
+    <ds:schemaRef ds:uri="http://schemas.microsoft.com/office/2006/metadata/contentType"/>
+    <ds:schemaRef ds:uri="http://schemas.microsoft.com/office/2006/metadata/properties/metaAttributes"/>
+    <ds:schemaRef ds:uri="http://www.w3.org/2001/XMLSchema"/>
+    <ds:schemaRef ds:uri="http://schemas.microsoft.com/office/2006/metadata/properties"/>
+    <ds:schemaRef ds:uri="62c09742-9e37-4cfe-8745-309dfd70d377"/>
+    <ds:schemaRef ds:uri="http://schemas.microsoft.com/office/2006/documentManagement/types"/>
+    <ds:schemaRef ds:uri="http://schemas.microsoft.com/office/infopath/2007/PartnerControls"/>
+    <ds:schemaRef ds:uri="http://schemas.openxmlformats.org/package/2006/metadata/core-properties"/>
+    <ds:schemaRef ds:uri="http://purl.org/dc/elements/1.1/"/>
+    <ds:schemaRef ds:uri="http://purl.org/dc/terms/"/>
+    <ds:schemaRef ds:uri="http://schemas.microsoft.com/internal/obd"/>
+  </ds:schemaRefs>
+</ds:datastoreItem>
 </file>
</xml_diff>